<commit_message>
Added more content to Task 1
</commit_message>
<xml_diff>
--- a/Project Two Report.docx
+++ b/Project Two Report.docx
@@ -223,6 +223,11 @@
       </w:r>
     </w:p>
     <w:p>
+      <w:r>
+        <w:t>EchoClient.java:</w:t>
+      </w:r>
+    </w:p>
+    <w:p>
       <w:pPr>
         <w:jc w:val="center"/>
       </w:pPr>
@@ -231,6 +236,106 @@
           <w:noProof/>
           <w:lang w:eastAsia="en-NZ"/>
         </w:rPr>
+        <w:drawing>
+          <wp:inline distT="0" distB="0" distL="0" distR="0">
+            <wp:extent cx="3534268" cy="1171739"/>
+            <wp:effectExtent l="76200" t="76200" r="123825" b="142875"/>
+            <wp:docPr id="1" name="Picture 1"/>
+            <wp:cNvGraphicFramePr>
+              <a:graphicFrameLocks xmlns:a="http://schemas.openxmlformats.org/drawingml/2006/main" noChangeAspect="1"/>
+            </wp:cNvGraphicFramePr>
+            <a:graphic xmlns:a="http://schemas.openxmlformats.org/drawingml/2006/main">
+              <a:graphicData uri="http://schemas.openxmlformats.org/drawingml/2006/picture">
+                <pic:pic xmlns:pic="http://schemas.openxmlformats.org/drawingml/2006/picture">
+                  <pic:nvPicPr>
+                    <pic:cNvPr id="1" name="6305859.tmp"/>
+                    <pic:cNvPicPr/>
+                  </pic:nvPicPr>
+                  <pic:blipFill>
+                    <a:blip r:embed="rId5">
+                      <a:extLst>
+                        <a:ext uri="{28A0092B-C50C-407E-A947-70E740481C1C}">
+                          <a14:useLocalDpi xmlns:a14="http://schemas.microsoft.com/office/drawing/2010/main" val="0"/>
+                        </a:ext>
+                      </a:extLst>
+                    </a:blip>
+                    <a:stretch>
+                      <a:fillRect/>
+                    </a:stretch>
+                  </pic:blipFill>
+                  <pic:spPr>
+                    <a:xfrm>
+                      <a:off x="0" y="0"/>
+                      <a:ext cx="3534268" cy="1171739"/>
+                    </a:xfrm>
+                    <a:prstGeom prst="rect">
+                      <a:avLst/>
+                    </a:prstGeom>
+                    <a:ln w="38100" cap="sq">
+                      <a:solidFill>
+                        <a:srgbClr val="000000"/>
+                      </a:solidFill>
+                      <a:prstDash val="solid"/>
+                      <a:miter lim="800000"/>
+                    </a:ln>
+                    <a:effectLst>
+                      <a:outerShdw blurRad="50800" dist="38100" dir="2700000" algn="tl" rotWithShape="0">
+                        <a:srgbClr val="000000">
+                          <a:alpha val="43000"/>
+                        </a:srgbClr>
+                      </a:outerShdw>
+                    </a:effectLst>
+                  </pic:spPr>
+                </pic:pic>
+              </a:graphicData>
+            </a:graphic>
+          </wp:inline>
+        </w:drawing>
+      </w:r>
+    </w:p>
+    <w:p>
+      <w:pPr>
+        <w:pStyle w:val="ListParagraph"/>
+        <w:numPr>
+          <w:ilvl w:val="0"/>
+          <w:numId w:val="2"/>
+        </w:numPr>
+      </w:pPr>
+      <w:r>
+        <w:t xml:space="preserve">When an </w:t>
+      </w:r>
+      <w:proofErr w:type="spellStart"/>
+      <w:r>
+        <w:t>EchoClient</w:t>
+      </w:r>
+      <w:proofErr w:type="spellEnd"/>
+      <w:r>
+        <w:t xml:space="preserve"> is launched it establishes its communication channels then sends a sequence of messages to the </w:t>
+      </w:r>
+      <w:proofErr w:type="spellStart"/>
+      <w:r>
+        <w:t>EchoServer</w:t>
+      </w:r>
+      <w:proofErr w:type="spellEnd"/>
+      <w:r>
+        <w:t xml:space="preserve">. Here the code has been modified to a different knock-knock joke. The server must then recognize what the client is saying so it also has to be modified from that end.  </w:t>
+      </w:r>
+    </w:p>
+    <w:p>
+      <w:r>
+        <w:t>Connection.java:</w:t>
+      </w:r>
+    </w:p>
+    <w:p>
+      <w:pPr>
+        <w:jc w:val="center"/>
+      </w:pPr>
+      <w:r>
+        <w:rPr>
+          <w:noProof/>
+          <w:lang w:eastAsia="en-NZ"/>
+        </w:rPr>
+        <w:lastRenderedPageBreak/>
         <w:drawing>
           <wp:inline distT="0" distB="0" distL="0" distR="0">
             <wp:extent cx="3696216" cy="1009791"/>
@@ -247,7 +352,7 @@
                     <pic:cNvPicPr/>
                   </pic:nvPicPr>
                   <pic:blipFill>
-                    <a:blip r:embed="rId5">
+                    <a:blip r:embed="rId6">
                       <a:extLst>
                         <a:ext uri="{28A0092B-C50C-407E-A947-70E740481C1C}">
                           <a14:useLocalDpi xmlns:a14="http://schemas.microsoft.com/office/drawing/2010/main" val="0"/>
@@ -287,6 +392,8 @@
           </wp:inline>
         </w:drawing>
       </w:r>
+      <w:bookmarkStart w:id="0" w:name="_GoBack"/>
+      <w:bookmarkEnd w:id="0"/>
     </w:p>
     <w:p>
       <w:pPr>
@@ -347,7 +454,6 @@
           <w:noProof/>
           <w:lang w:eastAsia="en-NZ"/>
         </w:rPr>
-        <w:lastRenderedPageBreak/>
         <w:drawing>
           <wp:inline distT="0" distB="0" distL="0" distR="0">
             <wp:extent cx="4991797" cy="1190791"/>
@@ -364,7 +470,7 @@
                     <pic:cNvPicPr/>
                   </pic:nvPicPr>
                   <pic:blipFill>
-                    <a:blip r:embed="rId6">
+                    <a:blip r:embed="rId7">
                       <a:extLst>
                         <a:ext uri="{28A0092B-C50C-407E-A947-70E740481C1C}">
                           <a14:useLocalDpi xmlns:a14="http://schemas.microsoft.com/office/drawing/2010/main" val="0"/>
@@ -597,8 +703,6 @@
       <w:r>
         <w:t>.</w:t>
       </w:r>
-      <w:bookmarkStart w:id="0" w:name="_GoBack"/>
-      <w:bookmarkEnd w:id="0"/>
     </w:p>
     <w:sectPr>
       <w:pgSz w:w="11906" w:h="16838"/>

</xml_diff>

<commit_message>
Added updated report and some bug fixing
</commit_message>
<xml_diff>
--- a/Project Two Report.docx
+++ b/Project Two Report.docx
@@ -216,9 +216,23 @@
     <w:p/>
     <w:p>
       <w:pPr>
+        <w:rPr>
+          <w:rFonts w:asciiTheme="majorHAnsi" w:eastAsiaTheme="majorEastAsia" w:hAnsiTheme="majorHAnsi" w:cstheme="majorBidi"/>
+          <w:color w:val="2E74B5" w:themeColor="accent1" w:themeShade="BF"/>
+          <w:sz w:val="32"/>
+          <w:szCs w:val="32"/>
+        </w:rPr>
+      </w:pPr>
+      <w:r>
+        <w:br w:type="page"/>
+      </w:r>
+    </w:p>
+    <w:p>
+      <w:pPr>
         <w:pStyle w:val="Heading1"/>
       </w:pPr>
       <w:r>
+        <w:lastRenderedPageBreak/>
         <w:t>Task One:</w:t>
       </w:r>
     </w:p>
@@ -335,7 +349,6 @@
           <w:noProof/>
           <w:lang w:eastAsia="en-NZ"/>
         </w:rPr>
-        <w:lastRenderedPageBreak/>
         <w:drawing>
           <wp:inline distT="0" distB="0" distL="0" distR="0">
             <wp:extent cx="3696216" cy="1009791"/>
@@ -454,6 +467,89 @@
         </w:rPr>
         <w:drawing>
           <wp:inline distT="0" distB="0" distL="0" distR="0">
+            <wp:extent cx="6000750" cy="2400300"/>
+            <wp:effectExtent l="0" t="0" r="0" b="0"/>
+            <wp:docPr id="4" name="Picture 4"/>
+            <wp:cNvGraphicFramePr>
+              <a:graphicFrameLocks xmlns:a="http://schemas.openxmlformats.org/drawingml/2006/main" noChangeAspect="1"/>
+            </wp:cNvGraphicFramePr>
+            <a:graphic xmlns:a="http://schemas.openxmlformats.org/drawingml/2006/main">
+              <a:graphicData uri="http://schemas.openxmlformats.org/drawingml/2006/picture">
+                <pic:pic xmlns:pic="http://schemas.openxmlformats.org/drawingml/2006/picture">
+                  <pic:nvPicPr>
+                    <pic:cNvPr id="4" name="TaskOne.png"/>
+                    <pic:cNvPicPr/>
+                  </pic:nvPicPr>
+                  <pic:blipFill>
+                    <a:blip r:embed="rId7">
+                      <a:extLst>
+                        <a:ext uri="{28A0092B-C50C-407E-A947-70E740481C1C}">
+                          <a14:useLocalDpi xmlns:a14="http://schemas.microsoft.com/office/drawing/2010/main" val="0"/>
+                        </a:ext>
+                      </a:extLst>
+                    </a:blip>
+                    <a:stretch>
+                      <a:fillRect/>
+                    </a:stretch>
+                  </pic:blipFill>
+                  <pic:spPr>
+                    <a:xfrm>
+                      <a:off x="0" y="0"/>
+                      <a:ext cx="6010888" cy="2404355"/>
+                    </a:xfrm>
+                    <a:prstGeom prst="rect">
+                      <a:avLst/>
+                    </a:prstGeom>
+                  </pic:spPr>
+                </pic:pic>
+              </a:graphicData>
+            </a:graphic>
+          </wp:inline>
+        </w:drawing>
+      </w:r>
+    </w:p>
+    <w:p>
+      <w:pPr>
+        <w:rPr>
+          <w:i/>
+        </w:rPr>
+      </w:pPr>
+      <w:r>
+        <w:rPr>
+          <w:i/>
+        </w:rPr>
+        <w:t xml:space="preserve">Above is a screenshot of the system functioning correctly - the left terminal represents the “Manager” / Server who is waiting for connections on port 37741. The right terminal represents the multiple clients that have connected to the Server. The moment a client connects to the server the full </w:t>
+      </w:r>
+      <w:r>
+        <w:rPr>
+          <w:i/>
+        </w:rPr>
+        <w:lastRenderedPageBreak/>
+        <w:t xml:space="preserve">interaction is displayed on the terminal of the Server. </w:t>
+      </w:r>
+      <w:r>
+        <w:rPr>
+          <w:i/>
+        </w:rPr>
+        <w:t xml:space="preserve">Ultimately, the sequence of running the system starts with launching the server followed by clients connecting to the server. </w:t>
+      </w:r>
+    </w:p>
+    <w:p>
+      <w:r>
+        <w:t>Search.java:</w:t>
+      </w:r>
+    </w:p>
+    <w:p>
+      <w:pPr>
+        <w:jc w:val="center"/>
+      </w:pPr>
+      <w:r>
+        <w:rPr>
+          <w:noProof/>
+          <w:lang w:eastAsia="en-NZ"/>
+        </w:rPr>
+        <w:drawing>
+          <wp:inline distT="0" distB="0" distL="0" distR="0" wp14:anchorId="697A552C" wp14:editId="15226F00">
             <wp:extent cx="4991797" cy="1190791"/>
             <wp:effectExtent l="76200" t="76200" r="132715" b="142875"/>
             <wp:docPr id="3" name="Picture 3"/>
@@ -468,7 +564,7 @@
                     <pic:cNvPicPr/>
                   </pic:nvPicPr>
                   <pic:blipFill>
-                    <a:blip r:embed="rId7">
+                    <a:blip r:embed="rId8">
                       <a:extLst>
                         <a:ext uri="{28A0092B-C50C-407E-A947-70E740481C1C}">
                           <a14:useLocalDpi xmlns:a14="http://schemas.microsoft.com/office/drawing/2010/main" val="0"/>
@@ -550,9 +646,6 @@
       </w:r>
     </w:p>
     <w:p>
-      <w:pPr>
-        <w:jc w:val="center"/>
-      </w:pPr>
       <w:r>
         <w:rPr>
           <w:noProof/>
@@ -560,9 +653,9 @@
         </w:rPr>
         <w:drawing>
           <wp:inline distT="0" distB="0" distL="0" distR="0">
-            <wp:extent cx="6000750" cy="2400300"/>
-            <wp:effectExtent l="0" t="0" r="0" b="0"/>
-            <wp:docPr id="4" name="Picture 4"/>
+            <wp:extent cx="5731510" cy="907415"/>
+            <wp:effectExtent l="76200" t="76200" r="135890" b="140335"/>
+            <wp:docPr id="5" name="Picture 5"/>
             <wp:cNvGraphicFramePr>
               <a:graphicFrameLocks xmlns:a="http://schemas.openxmlformats.org/drawingml/2006/main" noChangeAspect="1"/>
             </wp:cNvGraphicFramePr>
@@ -570,11 +663,11 @@
               <a:graphicData uri="http://schemas.openxmlformats.org/drawingml/2006/picture">
                 <pic:pic xmlns:pic="http://schemas.openxmlformats.org/drawingml/2006/picture">
                   <pic:nvPicPr>
-                    <pic:cNvPr id="4" name="TaskOne.png"/>
+                    <pic:cNvPr id="5" name="Search.png"/>
                     <pic:cNvPicPr/>
                   </pic:nvPicPr>
                   <pic:blipFill>
-                    <a:blip r:embed="rId8">
+                    <a:blip r:embed="rId9">
                       <a:extLst>
                         <a:ext uri="{28A0092B-C50C-407E-A947-70E740481C1C}">
                           <a14:useLocalDpi xmlns:a14="http://schemas.microsoft.com/office/drawing/2010/main" val="0"/>
@@ -588,11 +681,25 @@
                   <pic:spPr>
                     <a:xfrm>
                       <a:off x="0" y="0"/>
-                      <a:ext cx="6010888" cy="2404355"/>
+                      <a:ext cx="5731510" cy="907415"/>
                     </a:xfrm>
                     <a:prstGeom prst="rect">
                       <a:avLst/>
                     </a:prstGeom>
+                    <a:ln w="38100" cap="sq">
+                      <a:solidFill>
+                        <a:srgbClr val="000000"/>
+                      </a:solidFill>
+                      <a:prstDash val="solid"/>
+                      <a:miter lim="800000"/>
+                    </a:ln>
+                    <a:effectLst>
+                      <a:outerShdw blurRad="50800" dist="38100" dir="2700000" algn="tl" rotWithShape="0">
+                        <a:srgbClr val="000000">
+                          <a:alpha val="43000"/>
+                        </a:srgbClr>
+                      </a:outerShdw>
+                    </a:effectLst>
                   </pic:spPr>
                 </pic:pic>
               </a:graphicData>
@@ -602,171 +709,326 @@
       </w:r>
     </w:p>
     <w:p>
-      <w:pPr>
+      <w:r>
         <w:rPr>
           <w:i/>
         </w:rPr>
-      </w:pPr>
-      <w:r>
+        <w:t xml:space="preserve">Above is a snapshot of the Search function working accurately – it finds the correct key based on a user-defined key-size of 4. </w:t>
+      </w:r>
+    </w:p>
+    <w:p>
+      <w:pPr>
         <w:rPr>
-          <w:i/>
+          <w:rFonts w:asciiTheme="majorHAnsi" w:eastAsiaTheme="majorEastAsia" w:hAnsiTheme="majorHAnsi" w:cstheme="majorBidi"/>
+          <w:color w:val="2E74B5" w:themeColor="accent1" w:themeShade="BF"/>
+          <w:sz w:val="32"/>
+          <w:szCs w:val="32"/>
         </w:rPr>
-        <w:t xml:space="preserve">Above is a screenshot of the system functioning correctly - the left terminal represents the “Manager” / Server who is waiting for connections on port 37741. The right terminal represents the multiple clients that have connected to the Server. The moment a client connects to the server the full interaction is displayed on the terminal of the Server. </w:t>
-      </w:r>
-      <w:r>
-        <w:rPr>
-          <w:i/>
-        </w:rPr>
-        <w:t>Ultimately, the sequence of r</w:t>
+      </w:pPr>
+      <w:r>
+        <w:br w:type="page"/>
+      </w:r>
+    </w:p>
+    <w:p>
+      <w:pPr>
+        <w:pStyle w:val="Heading1"/>
+      </w:pPr>
+      <w:r>
+        <w:lastRenderedPageBreak/>
+        <w:t>Task Two:</w:t>
+      </w:r>
+      <w:r>
+        <w:t xml:space="preserve"> Control Flow</w:t>
+      </w:r>
+    </w:p>
+    <w:p>
+      <w:r>
+        <w:t>Requirements:</w:t>
+      </w:r>
+    </w:p>
+    <w:p>
+      <w:pPr>
+        <w:pStyle w:val="ListParagraph"/>
+        <w:numPr>
+          <w:ilvl w:val="0"/>
+          <w:numId w:val="1"/>
+        </w:numPr>
+      </w:pPr>
+      <w:r>
+        <w:t>Clients only need to be aware of location of Manager</w:t>
+      </w:r>
+    </w:p>
+    <w:p>
+      <w:pPr>
+        <w:pStyle w:val="ListParagraph"/>
+        <w:numPr>
+          <w:ilvl w:val="0"/>
+          <w:numId w:val="1"/>
+        </w:numPr>
+      </w:pPr>
+      <w:r>
+        <w:t>Clients can join or leave but will complete the work they have been requested</w:t>
+      </w:r>
+    </w:p>
+    <w:p>
+      <w:pPr>
+        <w:pStyle w:val="ListParagraph"/>
+        <w:numPr>
+          <w:ilvl w:val="0"/>
+          <w:numId w:val="1"/>
+        </w:numPr>
+      </w:pPr>
+      <w:r>
+        <w:t>Clients request work from the key manager and return results to it - DYNAMIC</w:t>
+      </w:r>
+    </w:p>
+    <w:p>
+      <w:pPr>
+        <w:pStyle w:val="ListParagraph"/>
+        <w:numPr>
+          <w:ilvl w:val="0"/>
+          <w:numId w:val="1"/>
+        </w:numPr>
+      </w:pPr>
+      <w:r>
+        <w:t>Connections between clients and the Masters only exist long enough to request work or to return results</w:t>
+      </w:r>
+    </w:p>
+    <w:p>
+      <w:pPr>
+        <w:pStyle w:val="ListParagraph"/>
+        <w:numPr>
+          <w:ilvl w:val="0"/>
+          <w:numId w:val="1"/>
+        </w:numPr>
+      </w:pPr>
+      <w:r>
+        <w:t>When the key is found, the key manager will shutdown</w:t>
+      </w:r>
+    </w:p>
+    <w:p/>
+    <w:p>
+      <w:pPr>
+        <w:pStyle w:val="Heading2"/>
+      </w:pPr>
+      <w:r>
+        <w:t>Key Manager:</w:t>
+      </w:r>
+    </w:p>
+    <w:p>
+      <w:pPr>
+        <w:pStyle w:val="ListParagraph"/>
+        <w:numPr>
+          <w:ilvl w:val="0"/>
+          <w:numId w:val="3"/>
+        </w:numPr>
+      </w:pPr>
+      <w:r>
+        <w:t xml:space="preserve">Launches </w:t>
+      </w:r>
+      <w:r>
+        <w:t xml:space="preserve">on a specified port </w:t>
+      </w:r>
+      <w:r>
+        <w:t xml:space="preserve">and </w:t>
+      </w:r>
+      <w:r>
+        <w:t xml:space="preserve">listens </w:t>
+      </w:r>
+      <w:r>
+        <w:t>for incoming connections from Clients</w:t>
+      </w:r>
+      <w:r>
+        <w:t>.</w:t>
+      </w:r>
+    </w:p>
+    <w:p>
+      <w:pPr>
+        <w:pStyle w:val="ListParagraph"/>
+        <w:numPr>
+          <w:ilvl w:val="0"/>
+          <w:numId w:val="3"/>
+        </w:numPr>
+      </w:pPr>
+      <w:r>
+        <w:t>When a connection is received</w:t>
+      </w:r>
+      <w:r>
+        <w:t xml:space="preserve"> </w:t>
+      </w:r>
+      <w:r>
+        <w:t xml:space="preserve">– the Manager creates a new Connection object which acts as a Thread servicing for the new Client Connection. </w:t>
+      </w:r>
+    </w:p>
+    <w:p>
+      <w:pPr>
+        <w:ind w:left="1440" w:firstLine="720"/>
+      </w:pPr>
+      <w:r>
+        <w:t>Connection c = new Connection(client);</w:t>
+      </w:r>
+    </w:p>
+    <w:p>
+      <w:pPr>
+        <w:pStyle w:val="ListParagraph"/>
+        <w:numPr>
+          <w:ilvl w:val="0"/>
+          <w:numId w:val="3"/>
+        </w:numPr>
+      </w:pPr>
+      <w:r>
+        <w:t>Manager then starts the</w:t>
+      </w:r>
+      <w:r>
+        <w:t xml:space="preserve"> execution of the</w:t>
+      </w:r>
+      <w:r>
+        <w:t xml:space="preserve"> Thread by calling </w:t>
+      </w:r>
+      <w:proofErr w:type="spellStart"/>
+      <w:proofErr w:type="gramStart"/>
+      <w:r>
+        <w:t>c.start</w:t>
+      </w:r>
+      <w:proofErr w:type="spellEnd"/>
+      <w:r>
+        <w:t>(</w:t>
+      </w:r>
+      <w:proofErr w:type="gramEnd"/>
+      <w:r>
+        <w:t>)</w:t>
+      </w:r>
+      <w:r>
+        <w:t xml:space="preserve">. </w:t>
+      </w:r>
+      <w:r>
+        <w:t>Note that the</w:t>
+      </w:r>
+      <w:r>
+        <w:t xml:space="preserve"> </w:t>
+      </w:r>
+      <w:proofErr w:type="gramStart"/>
+      <w:r>
+        <w:t>run(</w:t>
+      </w:r>
+      <w:proofErr w:type="gramEnd"/>
+      <w:r>
+        <w:t xml:space="preserve">) method in the Connection class defines </w:t>
+      </w:r>
+      <w:r>
+        <w:t>the</w:t>
+      </w:r>
+      <w:r>
+        <w:t xml:space="preserve"> task </w:t>
+      </w:r>
+      <w:r>
+        <w:t>to be</w:t>
+      </w:r>
+      <w:r>
+        <w:t xml:space="preserve"> executed. </w:t>
+      </w:r>
+    </w:p>
+    <w:p>
+      <w:pPr>
+        <w:pStyle w:val="ListParagraph"/>
+        <w:numPr>
+          <w:ilvl w:val="0"/>
+          <w:numId w:val="3"/>
+        </w:numPr>
+      </w:pPr>
+      <w:r>
+        <w:t>When the key has been found, the Manager prints success and the time it took to find the key. Consequently, if the key is not found the Manager prints a failure message.</w:t>
+      </w:r>
+    </w:p>
+    <w:p>
+      <w:pPr>
+        <w:pStyle w:val="ListParagraph"/>
+        <w:numPr>
+          <w:ilvl w:val="0"/>
+          <w:numId w:val="3"/>
+        </w:numPr>
+      </w:pPr>
+      <w:r>
+        <w:t xml:space="preserve">The Manager shuts down </w:t>
+      </w:r>
+      <w:r>
+        <w:t>once a key has been found or when it has exhausted its key space</w:t>
+      </w:r>
+      <w:r>
+        <w:t>.</w:t>
+      </w:r>
+    </w:p>
+    <w:p>
+      <w:pPr>
+        <w:pStyle w:val="Heading2"/>
+      </w:pPr>
+      <w:r>
+        <w:t>Client:</w:t>
+      </w:r>
+    </w:p>
+    <w:p>
+      <w:pPr>
+        <w:pStyle w:val="ListParagraph"/>
+        <w:numPr>
+          <w:ilvl w:val="0"/>
+          <w:numId w:val="4"/>
+        </w:numPr>
+      </w:pPr>
+      <w:r>
+        <w:t xml:space="preserve">When a Client connects to the Manager a Connection object is created which only exists long enough to request work from the Manager – meaning that once the Client has successfully requested and received its task it </w:t>
+      </w:r>
+      <w:r>
+        <w:t xml:space="preserve">then </w:t>
+      </w:r>
+      <w:r>
+        <w:t xml:space="preserve">disconnects itself from the Manager. </w:t>
+      </w:r>
+    </w:p>
+    <w:p>
+      <w:pPr>
+        <w:pStyle w:val="ListParagraph"/>
+        <w:numPr>
+          <w:ilvl w:val="0"/>
+          <w:numId w:val="4"/>
+        </w:numPr>
+      </w:pPr>
+      <w:r>
+        <w:t>Each client requests for a chunk size (number of keys</w:t>
       </w:r>
       <w:bookmarkStart w:id="0" w:name="_GoBack"/>
       <w:bookmarkEnd w:id="0"/>
       <w:r>
-        <w:rPr>
-          <w:i/>
-        </w:rPr>
-        <w:t xml:space="preserve">unning the system starts with launching the server followed by clients connecting to the server. </w:t>
-      </w:r>
-    </w:p>
-    <w:p>
-      <w:pPr>
-        <w:pStyle w:val="Heading1"/>
-      </w:pPr>
-      <w:r>
-        <w:t>Task Two:</w:t>
-      </w:r>
-      <w:r>
-        <w:t xml:space="preserve"> Control Flow</w:t>
-      </w:r>
-    </w:p>
-    <w:p>
-      <w:r>
-        <w:t>Requirements:</w:t>
-      </w:r>
-    </w:p>
-    <w:p>
-      <w:pPr>
-        <w:pStyle w:val="ListParagraph"/>
-        <w:numPr>
-          <w:ilvl w:val="0"/>
-          <w:numId w:val="1"/>
-        </w:numPr>
-      </w:pPr>
-      <w:r>
-        <w:lastRenderedPageBreak/>
-        <w:t>Clients only need to be aware of location of Manager</w:t>
-      </w:r>
-    </w:p>
-    <w:p>
-      <w:pPr>
-        <w:pStyle w:val="ListParagraph"/>
-        <w:numPr>
-          <w:ilvl w:val="0"/>
-          <w:numId w:val="1"/>
-        </w:numPr>
-      </w:pPr>
-      <w:r>
-        <w:t>Clients can join or leave but will complete the work they have been requested</w:t>
-      </w:r>
-    </w:p>
-    <w:p>
-      <w:pPr>
-        <w:pStyle w:val="ListParagraph"/>
-        <w:numPr>
-          <w:ilvl w:val="0"/>
-          <w:numId w:val="1"/>
-        </w:numPr>
-      </w:pPr>
-      <w:r>
-        <w:t>Clients request work from the key manager and return results to it - DYNAMIC</w:t>
-      </w:r>
-    </w:p>
-    <w:p>
-      <w:pPr>
-        <w:pStyle w:val="ListParagraph"/>
-        <w:numPr>
-          <w:ilvl w:val="0"/>
-          <w:numId w:val="1"/>
-        </w:numPr>
-      </w:pPr>
-      <w:r>
-        <w:t>Connections between clients and the Masters only exist long enough to request work or to return results</w:t>
-      </w:r>
-    </w:p>
-    <w:p>
-      <w:pPr>
-        <w:pStyle w:val="ListParagraph"/>
-        <w:numPr>
-          <w:ilvl w:val="0"/>
-          <w:numId w:val="1"/>
-        </w:numPr>
-      </w:pPr>
-      <w:r>
-        <w:t>When the key is found, the key manager will shutdown</w:t>
-      </w:r>
-    </w:p>
-    <w:p/>
-    <w:p>
-      <w:pPr>
-        <w:pStyle w:val="Heading2"/>
-      </w:pPr>
-      <w:r>
-        <w:t>Key Manager:</w:t>
-      </w:r>
-    </w:p>
-    <w:p>
-      <w:pPr>
-        <w:pStyle w:val="ListParagraph"/>
-        <w:numPr>
-          <w:ilvl w:val="0"/>
-          <w:numId w:val="3"/>
-        </w:numPr>
-      </w:pPr>
-      <w:r>
-        <w:t>Launches and begins listening for incoming connections from Clients</w:t>
-      </w:r>
-      <w:r>
-        <w:t>.</w:t>
-      </w:r>
-    </w:p>
-    <w:p>
-      <w:pPr>
-        <w:pStyle w:val="ListParagraph"/>
-        <w:numPr>
-          <w:ilvl w:val="0"/>
-          <w:numId w:val="3"/>
-        </w:numPr>
-      </w:pPr>
-      <w:r>
-        <w:t xml:space="preserve">When a connection is received from a Client – the Manager creates a new Connection object which acts as a Thread servicing for the new Client Connection. </w:t>
-      </w:r>
-    </w:p>
-    <w:p>
-      <w:pPr>
-        <w:pStyle w:val="ListParagraph"/>
-        <w:numPr>
-          <w:ilvl w:val="0"/>
-          <w:numId w:val="3"/>
-        </w:numPr>
-      </w:pPr>
-      <w:r>
-        <w:t xml:space="preserve">Manager then starts the Thread by calling </w:t>
-      </w:r>
-      <w:proofErr w:type="spellStart"/>
-      <w:proofErr w:type="gramStart"/>
-      <w:r>
-        <w:t>c.start</w:t>
-      </w:r>
-      <w:proofErr w:type="spellEnd"/>
-      <w:r>
-        <w:t>(</w:t>
-      </w:r>
-      <w:proofErr w:type="gramEnd"/>
-      <w:r>
-        <w:t>) – thread begins executing its task</w:t>
-      </w:r>
-      <w:r>
-        <w:t>.</w:t>
+        <w:t>)</w:t>
+      </w:r>
+      <w:r>
+        <w:t xml:space="preserve">. </w:t>
+      </w:r>
+    </w:p>
+    <w:p>
+      <w:pPr>
+        <w:pStyle w:val="ListParagraph"/>
+        <w:numPr>
+          <w:ilvl w:val="0"/>
+          <w:numId w:val="4"/>
+        </w:numPr>
+      </w:pPr>
+      <w:r>
+        <w:t xml:space="preserve">Once finished, it attempts to establish a connection with the Manager in order to return the results it has computed. </w:t>
+      </w:r>
+    </w:p>
+    <w:p>
+      <w:pPr>
+        <w:pStyle w:val="ListParagraph"/>
+        <w:numPr>
+          <w:ilvl w:val="0"/>
+          <w:numId w:val="4"/>
+        </w:numPr>
+      </w:pPr>
+      <w:r>
+        <w:t xml:space="preserve">Once it has returned the results, the Client continuously asks for more work from the Manager until the “bag of tasks” have run out.   </w:t>
+      </w:r>
+      <w:r>
+        <w:t xml:space="preserve"> </w:t>
       </w:r>
     </w:p>
     <w:sectPr>
@@ -984,6 +1246,95 @@
     </w:lvl>
   </w:abstractNum>
   <w:abstractNum w:abstractNumId="2">
+    <w:nsid w:val="19BA314D"/>
+    <w:multiLevelType w:val="hybridMultilevel"/>
+    <w:tmpl w:val="EB023744"/>
+    <w:lvl w:ilvl="0" w:tplc="1409000F">
+      <w:start w:val="1"/>
+      <w:numFmt w:val="decimal"/>
+      <w:lvlText w:val="%1."/>
+      <w:lvlJc w:val="left"/>
+      <w:pPr>
+        <w:ind w:left="720" w:hanging="360"/>
+      </w:pPr>
+      <w:rPr>
+        <w:rFonts w:hint="default"/>
+      </w:rPr>
+    </w:lvl>
+    <w:lvl w:ilvl="1" w:tplc="14090019" w:tentative="1">
+      <w:start w:val="1"/>
+      <w:numFmt w:val="lowerLetter"/>
+      <w:lvlText w:val="%2."/>
+      <w:lvlJc w:val="left"/>
+      <w:pPr>
+        <w:ind w:left="1440" w:hanging="360"/>
+      </w:pPr>
+    </w:lvl>
+    <w:lvl w:ilvl="2" w:tplc="1409001B" w:tentative="1">
+      <w:start w:val="1"/>
+      <w:numFmt w:val="lowerRoman"/>
+      <w:lvlText w:val="%3."/>
+      <w:lvlJc w:val="right"/>
+      <w:pPr>
+        <w:ind w:left="2160" w:hanging="180"/>
+      </w:pPr>
+    </w:lvl>
+    <w:lvl w:ilvl="3" w:tplc="1409000F" w:tentative="1">
+      <w:start w:val="1"/>
+      <w:numFmt w:val="decimal"/>
+      <w:lvlText w:val="%4."/>
+      <w:lvlJc w:val="left"/>
+      <w:pPr>
+        <w:ind w:left="2880" w:hanging="360"/>
+      </w:pPr>
+    </w:lvl>
+    <w:lvl w:ilvl="4" w:tplc="14090019" w:tentative="1">
+      <w:start w:val="1"/>
+      <w:numFmt w:val="lowerLetter"/>
+      <w:lvlText w:val="%5."/>
+      <w:lvlJc w:val="left"/>
+      <w:pPr>
+        <w:ind w:left="3600" w:hanging="360"/>
+      </w:pPr>
+    </w:lvl>
+    <w:lvl w:ilvl="5" w:tplc="1409001B" w:tentative="1">
+      <w:start w:val="1"/>
+      <w:numFmt w:val="lowerRoman"/>
+      <w:lvlText w:val="%6."/>
+      <w:lvlJc w:val="right"/>
+      <w:pPr>
+        <w:ind w:left="4320" w:hanging="180"/>
+      </w:pPr>
+    </w:lvl>
+    <w:lvl w:ilvl="6" w:tplc="1409000F" w:tentative="1">
+      <w:start w:val="1"/>
+      <w:numFmt w:val="decimal"/>
+      <w:lvlText w:val="%7."/>
+      <w:lvlJc w:val="left"/>
+      <w:pPr>
+        <w:ind w:left="5040" w:hanging="360"/>
+      </w:pPr>
+    </w:lvl>
+    <w:lvl w:ilvl="7" w:tplc="14090019" w:tentative="1">
+      <w:start w:val="1"/>
+      <w:numFmt w:val="lowerLetter"/>
+      <w:lvlText w:val="%8."/>
+      <w:lvlJc w:val="left"/>
+      <w:pPr>
+        <w:ind w:left="5760" w:hanging="360"/>
+      </w:pPr>
+    </w:lvl>
+    <w:lvl w:ilvl="8" w:tplc="1409001B" w:tentative="1">
+      <w:start w:val="1"/>
+      <w:numFmt w:val="lowerRoman"/>
+      <w:lvlText w:val="%9."/>
+      <w:lvlJc w:val="right"/>
+      <w:pPr>
+        <w:ind w:left="6480" w:hanging="180"/>
+      </w:pPr>
+    </w:lvl>
+  </w:abstractNum>
+  <w:abstractNum w:abstractNumId="3">
     <w:nsid w:val="70F35CC9"/>
     <w:multiLevelType w:val="hybridMultilevel"/>
     <w:tmpl w:val="46267ACA"/>
@@ -999,7 +1350,7 @@
         <w:rFonts w:hint="default"/>
       </w:rPr>
     </w:lvl>
-    <w:lvl w:ilvl="1" w:tplc="14090019" w:tentative="1">
+    <w:lvl w:ilvl="1" w:tplc="14090019">
       <w:start w:val="1"/>
       <w:numFmt w:val="lowerLetter"/>
       <w:lvlText w:val="%2."/>
@@ -1008,7 +1359,7 @@
         <w:ind w:left="1440" w:hanging="360"/>
       </w:pPr>
     </w:lvl>
-    <w:lvl w:ilvl="2" w:tplc="1409001B" w:tentative="1">
+    <w:lvl w:ilvl="2" w:tplc="1409001B">
       <w:start w:val="1"/>
       <w:numFmt w:val="lowerRoman"/>
       <w:lvlText w:val="%3."/>
@@ -1079,6 +1430,9 @@
     <w:abstractNumId w:val="0"/>
   </w:num>
   <w:num w:numId="3">
+    <w:abstractNumId w:val="3"/>
+  </w:num>
+  <w:num w:numId="4">
     <w:abstractNumId w:val="2"/>
   </w:num>
 </w:numbering>

</xml_diff>

<commit_message>
Added Timer - completed task two
</commit_message>
<xml_diff>
--- a/Project Two Report.docx
+++ b/Project Two Report.docx
@@ -614,11 +614,11 @@
         </w:numPr>
       </w:pPr>
       <w:r>
-        <w:t>Search was initially searching based on a fixed number of keys (100 keys) – “</w:t>
+        <w:t xml:space="preserve">Search was initially searching based on a fixed number of keys (100 keys) – </w:t>
       </w:r>
       <w:proofErr w:type="spellStart"/>
       <w:r>
-        <w:t>i</w:t>
+        <w:t>“i</w:t>
       </w:r>
       <w:proofErr w:type="spellEnd"/>
       <w:r>
@@ -740,70 +740,8 @@
       <w:r>
         <w:t xml:space="preserve"> Control Flow</w:t>
       </w:r>
-    </w:p>
-    <w:p>
-      <w:r>
-        <w:t>Requirements:</w:t>
-      </w:r>
-    </w:p>
-    <w:p>
-      <w:pPr>
-        <w:pStyle w:val="ListParagraph"/>
-        <w:numPr>
-          <w:ilvl w:val="0"/>
-          <w:numId w:val="1"/>
-        </w:numPr>
-      </w:pPr>
-      <w:r>
-        <w:t>Clients only need to be aware of location of Manager</w:t>
-      </w:r>
-    </w:p>
-    <w:p>
-      <w:pPr>
-        <w:pStyle w:val="ListParagraph"/>
-        <w:numPr>
-          <w:ilvl w:val="0"/>
-          <w:numId w:val="1"/>
-        </w:numPr>
-      </w:pPr>
-      <w:r>
-        <w:t>Clients can join or leave but will complete the work they have been requested</w:t>
-      </w:r>
-    </w:p>
-    <w:p>
-      <w:pPr>
-        <w:pStyle w:val="ListParagraph"/>
-        <w:numPr>
-          <w:ilvl w:val="0"/>
-          <w:numId w:val="1"/>
-        </w:numPr>
-      </w:pPr>
-      <w:r>
-        <w:t>Clients request work from the key manager and return results to it - DYNAMIC</w:t>
-      </w:r>
-    </w:p>
-    <w:p>
-      <w:pPr>
-        <w:pStyle w:val="ListParagraph"/>
-        <w:numPr>
-          <w:ilvl w:val="0"/>
-          <w:numId w:val="1"/>
-        </w:numPr>
-      </w:pPr>
-      <w:r>
-        <w:t>Connections between clients and the Masters only exist long enough to request work or to return results</w:t>
-      </w:r>
-    </w:p>
-    <w:p>
-      <w:pPr>
-        <w:pStyle w:val="ListParagraph"/>
-        <w:numPr>
-          <w:ilvl w:val="0"/>
-          <w:numId w:val="1"/>
-        </w:numPr>
-      </w:pPr>
-      <w:r>
-        <w:t>When the key is found, the key manager will shutdown</w:t>
+      <w:r>
+        <w:t xml:space="preserve"> &amp; Requirements</w:t>
       </w:r>
     </w:p>
     <w:p/>
@@ -824,19 +762,83 @@
         </w:numPr>
       </w:pPr>
       <w:r>
-        <w:t xml:space="preserve">Launches </w:t>
-      </w:r>
-      <w:r>
-        <w:t xml:space="preserve">on a specified port </w:t>
+        <w:t xml:space="preserve">The </w:t>
+      </w:r>
+      <w:proofErr w:type="spellStart"/>
+      <w:r>
+        <w:t>EchoServer</w:t>
+      </w:r>
+      <w:proofErr w:type="spellEnd"/>
+      <w:r>
+        <w:t xml:space="preserve"> is launched with three arguments – initial-key, key size and cipher text. The server launches on a randomized</w:t>
+      </w:r>
+      <w:r>
+        <w:t xml:space="preserve"> port </w:t>
       </w:r>
       <w:r>
         <w:t xml:space="preserve">and </w:t>
       </w:r>
       <w:r>
-        <w:t xml:space="preserve">listens </w:t>
-      </w:r>
-      <w:r>
-        <w:t>for incoming connections from Clients</w:t>
+        <w:t xml:space="preserve">begins listening for incoming connections. </w:t>
+      </w:r>
+    </w:p>
+    <w:p>
+      <w:pPr>
+        <w:pStyle w:val="ListParagraph"/>
+      </w:pPr>
+    </w:p>
+    <w:p>
+      <w:pPr>
+        <w:pStyle w:val="ListParagraph"/>
+      </w:pPr>
+      <w:r>
+        <w:t>The server/manager is responsible for allocating key spaces for each client (i.e. the range in which each client will search the keys for)</w:t>
+      </w:r>
+      <w:r>
+        <w:t xml:space="preserve"> and managing the connections of each of these clients.</w:t>
+      </w:r>
+    </w:p>
+    <w:p>
+      <w:pPr>
+        <w:pStyle w:val="ListParagraph"/>
+      </w:pPr>
+    </w:p>
+    <w:p>
+      <w:pPr>
+        <w:pStyle w:val="ListParagraph"/>
+      </w:pPr>
+      <w:r>
+        <w:t>Upon launch, t</w:t>
+      </w:r>
+      <w:r>
+        <w:t>he user is prompted to enter the total number of clients</w:t>
+      </w:r>
+      <w:r>
+        <w:t xml:space="preserve"> </w:t>
+      </w:r>
+      <w:r>
+        <w:t>– this is used to determine the “chunk-size” each client will get</w:t>
+      </w:r>
+      <w:r>
+        <w:t>. For instance if we had 4 clients</w:t>
+      </w:r>
+      <w:r>
+        <w:t xml:space="preserve"> with a key size of 4 </w:t>
+      </w:r>
+      <w:r>
+        <w:t xml:space="preserve">then </w:t>
+      </w:r>
+      <w:r>
+        <w:t>there can be 4 billion possible key-variations, so the manager</w:t>
+      </w:r>
+      <w:r>
+        <w:t xml:space="preserve"> will look to</w:t>
+      </w:r>
+      <w:r>
+        <w:t xml:space="preserve"> distribute the workload equally across </w:t>
+      </w:r>
+      <w:r>
+        <w:t>all 4 clients – approx. 1 billion possible key-variations for each client</w:t>
       </w:r>
       <w:r>
         <w:t>.</w:t>
@@ -845,27 +847,45 @@
     <w:p>
       <w:pPr>
         <w:pStyle w:val="ListParagraph"/>
+      </w:pPr>
+    </w:p>
+    <w:p>
+      <w:pPr>
+        <w:pStyle w:val="ListParagraph"/>
+      </w:pPr>
+      <w:r>
+        <w:t>Once the server/manager has computed the accurate chunk-size then it creates the “messages” to be sent to the clients. The messages contain three key data-elements which are the “current-key”, “chunk-size” and “</w:t>
+      </w:r>
+      <w:proofErr w:type="spellStart"/>
+      <w:r>
+        <w:t>ciphertext</w:t>
+      </w:r>
+      <w:proofErr w:type="spellEnd"/>
+      <w:r>
+        <w:t xml:space="preserve">”. </w:t>
+      </w:r>
+      <w:r>
+        <w:t xml:space="preserve">When the client receives the message it begins executing its search. </w:t>
+      </w:r>
+    </w:p>
+    <w:p>
+      <w:pPr>
+        <w:pStyle w:val="ListParagraph"/>
+      </w:pPr>
+      <w:r>
+        <w:t xml:space="preserve"> </w:t>
+      </w:r>
+    </w:p>
+    <w:p>
+      <w:pPr>
+        <w:pStyle w:val="ListParagraph"/>
         <w:numPr>
           <w:ilvl w:val="0"/>
           <w:numId w:val="3"/>
         </w:numPr>
       </w:pPr>
       <w:r>
-        <w:t>When a connection is received</w:t>
-      </w:r>
-      <w:r>
-        <w:t xml:space="preserve"> </w:t>
-      </w:r>
-      <w:r>
-        <w:t xml:space="preserve">– the Manager creates a new Connection object which acts as a Thread servicing for the new Client Connection. </w:t>
-      </w:r>
-    </w:p>
-    <w:p>
-      <w:pPr>
-        <w:ind w:left="1440" w:firstLine="720"/>
-      </w:pPr>
-      <w:r>
-        <w:t>Connection c = new Connection(client);</w:t>
+        <w:t xml:space="preserve">Once the client has finished executing – the Manager will expect to receive results and check to see if the key has been found. </w:t>
       </w:r>
     </w:p>
     <w:p>
@@ -877,158 +897,438 @@
         </w:numPr>
       </w:pPr>
       <w:r>
-        <w:t>Manager then starts the</w:t>
-      </w:r>
-      <w:r>
-        <w:t xml:space="preserve"> execution of the</w:t>
-      </w:r>
-      <w:r>
-        <w:t xml:space="preserve"> Thread by calling </w:t>
-      </w:r>
-      <w:proofErr w:type="spellStart"/>
+        <w:t>When the key has been found, the Manager prints success and the time it took to find the key. Consequently, if the key is not found the Manager prints a failure message.</w:t>
+      </w:r>
+    </w:p>
+    <w:p>
+      <w:pPr>
+        <w:pStyle w:val="ListParagraph"/>
+        <w:numPr>
+          <w:ilvl w:val="0"/>
+          <w:numId w:val="3"/>
+        </w:numPr>
+      </w:pPr>
+      <w:r>
+        <w:t xml:space="preserve">The Manager shuts down </w:t>
+      </w:r>
+      <w:r>
+        <w:t>once the</w:t>
+      </w:r>
+      <w:r>
+        <w:t xml:space="preserve"> key has been found or when it has exhausted its key space</w:t>
+      </w:r>
+      <w:r>
+        <w:t>.</w:t>
+      </w:r>
+    </w:p>
+    <w:p>
+      <w:pPr>
+        <w:pStyle w:val="Heading2"/>
+      </w:pPr>
+      <w:r>
+        <w:t>Client:</w:t>
+      </w:r>
+    </w:p>
+    <w:p>
+      <w:pPr>
+        <w:pStyle w:val="ListParagraph"/>
+        <w:numPr>
+          <w:ilvl w:val="0"/>
+          <w:numId w:val="4"/>
+        </w:numPr>
+      </w:pPr>
+      <w:r>
+        <w:t>The Client simply requests for more work each time it has finished executing its task/search.</w:t>
+      </w:r>
+    </w:p>
+    <w:p>
+      <w:pPr>
+        <w:pStyle w:val="ListParagraph"/>
+        <w:numPr>
+          <w:ilvl w:val="0"/>
+          <w:numId w:val="4"/>
+        </w:numPr>
+      </w:pPr>
+      <w:r>
+        <w:t xml:space="preserve">When a client connects for the first time it immediately </w:t>
+      </w:r>
+      <w:r>
+        <w:t>pings the Server a message stating “Requesting Work</w:t>
+      </w:r>
       <w:proofErr w:type="gramStart"/>
       <w:r>
-        <w:t>c.start</w:t>
-      </w:r>
-      <w:proofErr w:type="spellEnd"/>
-      <w:r>
-        <w:t>(</w:t>
+        <w:t>..”</w:t>
       </w:r>
       <w:proofErr w:type="gramEnd"/>
       <w:r>
-        <w:t>)</w:t>
-      </w:r>
-      <w:r>
-        <w:t xml:space="preserve">. </w:t>
-      </w:r>
-      <w:r>
-        <w:t>Note that the</w:t>
-      </w:r>
-      <w:r>
-        <w:t xml:space="preserve"> </w:t>
-      </w:r>
-      <w:proofErr w:type="gramStart"/>
-      <w:r>
-        <w:t>run(</w:t>
-      </w:r>
-      <w:proofErr w:type="gramEnd"/>
-      <w:r>
-        <w:t xml:space="preserve">) method in the Connection class defines </w:t>
-      </w:r>
-      <w:r>
-        <w:t>the</w:t>
-      </w:r>
-      <w:r>
-        <w:t xml:space="preserve"> task </w:t>
-      </w:r>
-      <w:r>
-        <w:t>to be</w:t>
-      </w:r>
-      <w:r>
-        <w:t xml:space="preserve"> executed. </w:t>
-      </w:r>
-    </w:p>
-    <w:p>
-      <w:pPr>
-        <w:pStyle w:val="ListParagraph"/>
-        <w:numPr>
-          <w:ilvl w:val="0"/>
-          <w:numId w:val="3"/>
-        </w:numPr>
-      </w:pPr>
-      <w:r>
-        <w:t>When the key has been found, the Manager prints success and the time it took to find the key. Consequently, if the key is not found the Manager prints a failure message.</w:t>
-      </w:r>
-    </w:p>
-    <w:p>
-      <w:pPr>
-        <w:pStyle w:val="ListParagraph"/>
-        <w:numPr>
-          <w:ilvl w:val="0"/>
-          <w:numId w:val="3"/>
-        </w:numPr>
-      </w:pPr>
-      <w:r>
-        <w:t xml:space="preserve">The Manager shuts down </w:t>
-      </w:r>
-      <w:r>
-        <w:t>once a key has been found or when it has exhausted its key space</w:t>
-      </w:r>
-      <w:r>
-        <w:t>.</w:t>
-      </w:r>
-    </w:p>
-    <w:p>
-      <w:pPr>
-        <w:pStyle w:val="Heading2"/>
-      </w:pPr>
-      <w:r>
-        <w:t>Client:</w:t>
-      </w:r>
-    </w:p>
-    <w:p>
-      <w:pPr>
-        <w:pStyle w:val="ListParagraph"/>
-        <w:numPr>
-          <w:ilvl w:val="0"/>
-          <w:numId w:val="4"/>
-        </w:numPr>
-      </w:pPr>
-      <w:r>
-        <w:t xml:space="preserve">When a Client connects to the Manager a Connection object is created which only exists long enough to request work from the Manager – meaning that once the Client has successfully requested and received its task it </w:t>
-      </w:r>
-      <w:r>
-        <w:t xml:space="preserve">then </w:t>
-      </w:r>
-      <w:r>
-        <w:t xml:space="preserve">disconnects itself from the Manager. </w:t>
-      </w:r>
-    </w:p>
-    <w:p>
-      <w:pPr>
-        <w:pStyle w:val="ListParagraph"/>
-        <w:numPr>
-          <w:ilvl w:val="0"/>
-          <w:numId w:val="4"/>
-        </w:numPr>
-      </w:pPr>
-      <w:r>
-        <w:t>Each client requests for a chunk size (number of keys</w:t>
+        <w:t xml:space="preserve"> – the</w:t>
       </w:r>
       <w:bookmarkStart w:id="0" w:name="_GoBack"/>
       <w:bookmarkEnd w:id="0"/>
       <w:r>
-        <w:t>)</w:t>
+        <w:t xml:space="preserve"> Server then recognizes this and composes a message containing the search parameters </w:t>
+      </w:r>
+      <w:r>
+        <w:t>and sends this to</w:t>
+      </w:r>
+      <w:r>
+        <w:t xml:space="preserve"> the client. </w:t>
+      </w:r>
+    </w:p>
+    <w:p>
+      <w:pPr>
+        <w:pStyle w:val="ListParagraph"/>
+        <w:numPr>
+          <w:ilvl w:val="0"/>
+          <w:numId w:val="4"/>
+        </w:numPr>
+      </w:pPr>
+      <w:r>
+        <w:t>Once the client has r</w:t>
+      </w:r>
+      <w:r>
+        <w:t xml:space="preserve">eceived this message, </w:t>
+      </w:r>
+      <w:r>
+        <w:t xml:space="preserve">it proceeds to execute its search </w:t>
+      </w:r>
+    </w:p>
+    <w:p>
+      <w:pPr>
+        <w:pStyle w:val="ListParagraph"/>
+        <w:numPr>
+          <w:ilvl w:val="0"/>
+          <w:numId w:val="4"/>
+        </w:numPr>
+      </w:pPr>
+      <w:r>
+        <w:t xml:space="preserve">Once finished it reports back to the Manager and if the search is unsuccessful then it requests for more work but if it the search returned successful then it kills the processes. </w:t>
+      </w:r>
+    </w:p>
+    <w:p>
+      <w:pPr>
+        <w:pStyle w:val="Heading2"/>
+      </w:pPr>
+      <w:r>
+        <w:t>Requirements</w:t>
+      </w:r>
+      <w:r>
+        <w:t>:</w:t>
+      </w:r>
+    </w:p>
+    <w:p>
+      <w:pPr>
+        <w:pStyle w:val="ListParagraph"/>
+        <w:numPr>
+          <w:ilvl w:val="0"/>
+          <w:numId w:val="6"/>
+        </w:numPr>
+      </w:pPr>
+      <w:r>
+        <w:t xml:space="preserve">Clients are only connected to one socket which is the </w:t>
+      </w:r>
+      <w:proofErr w:type="spellStart"/>
+      <w:r>
+        <w:t>ServerSocket</w:t>
+      </w:r>
+      <w:proofErr w:type="spellEnd"/>
+      <w:r>
+        <w:t xml:space="preserve"> therefore it only knows the location of the Server and is completely unaware of the location of the other Clients. The architecture is setup in such a way that the two programs – Server and Client are independent processes. Once the Client has received its designated task from the Server then it independently processes this without relying on other clients. </w:t>
+      </w:r>
+    </w:p>
+    <w:p>
+      <w:pPr>
+        <w:pStyle w:val="ListParagraph"/>
+        <w:numPr>
+          <w:ilvl w:val="0"/>
+          <w:numId w:val="6"/>
+        </w:numPr>
+      </w:pPr>
+      <w:r>
+        <w:t xml:space="preserve">Once a client has joined/connected, the Manager composes a message containing the range of keys that the client will search in along with the cipher text. The architecture guarantees that the client will first return the results of its search </w:t>
+      </w:r>
+      <w:r>
+        <w:t>before sending a message to the manager</w:t>
+      </w:r>
+      <w:r>
+        <w:t xml:space="preserve"> that it is ready to request for more work. </w:t>
+      </w:r>
+    </w:p>
+    <w:p>
+      <w:pPr>
+        <w:pStyle w:val="ListParagraph"/>
+        <w:numPr>
+          <w:ilvl w:val="0"/>
+          <w:numId w:val="6"/>
+        </w:numPr>
+      </w:pPr>
+      <w:r>
+        <w:lastRenderedPageBreak/>
+        <w:t xml:space="preserve">The clients are built in such a way that once it has finished executing its search it will continuously ping the server to request for more work. The manager is able to compute and decide if there is more work left to do and in what particular key-range should this client be searching in. </w:t>
+      </w:r>
+    </w:p>
+    <w:p>
+      <w:pPr>
+        <w:pStyle w:val="ListParagraph"/>
+        <w:numPr>
+          <w:ilvl w:val="0"/>
+          <w:numId w:val="6"/>
+        </w:numPr>
+      </w:pPr>
+      <w:r>
+        <w:t>Messages are only exchanged in two scenarios:</w:t>
+      </w:r>
+    </w:p>
+    <w:p>
+      <w:pPr>
+        <w:pStyle w:val="ListParagraph"/>
+        <w:numPr>
+          <w:ilvl w:val="1"/>
+          <w:numId w:val="6"/>
+        </w:numPr>
+      </w:pPr>
+      <w:r>
+        <w:t>Manager sends the search parameters to the clients</w:t>
+      </w:r>
+    </w:p>
+    <w:p>
+      <w:pPr>
+        <w:pStyle w:val="ListParagraph"/>
+        <w:numPr>
+          <w:ilvl w:val="1"/>
+          <w:numId w:val="6"/>
+        </w:numPr>
+      </w:pPr>
+      <w:r>
+        <w:t>Clients sends results back to the Manager</w:t>
+      </w:r>
+    </w:p>
+    <w:p>
+      <w:pPr>
+        <w:pStyle w:val="ListParagraph"/>
+      </w:pPr>
+      <w:r>
+        <w:t>When a Manager or Client is doing its independent computations i.e. computing the search-range or executing the actual key-search then it is not interacting with any of the communication channels. The programs only use the channels when it has finished performing its computations</w:t>
+      </w:r>
+      <w:r>
+        <w:t xml:space="preserve"> and has a substantial message to send across the network</w:t>
+      </w:r>
+      <w:r>
+        <w:t xml:space="preserve">.   </w:t>
+      </w:r>
+    </w:p>
+    <w:p>
+      <w:pPr>
+        <w:pStyle w:val="ListParagraph"/>
+        <w:numPr>
+          <w:ilvl w:val="0"/>
+          <w:numId w:val="6"/>
+        </w:numPr>
+      </w:pPr>
+      <w:r>
+        <w:t xml:space="preserve">When the key is found the Manager prints the </w:t>
+      </w:r>
+      <w:r>
+        <w:t>key along with the time it took to find the key. Consequently, if the key is not found then it prints a failure message – stating that it has exhausted the key space and also the time it took to do the full search. When any of these scenarios occur the Manager shuts down and all</w:t>
+      </w:r>
+      <w:r>
+        <w:t xml:space="preserve"> client</w:t>
+      </w:r>
+      <w:r>
+        <w:t xml:space="preserve"> connections are </w:t>
+      </w:r>
+      <w:r>
+        <w:t>terminated</w:t>
       </w:r>
       <w:r>
         <w:t xml:space="preserve">. </w:t>
       </w:r>
-    </w:p>
-    <w:p>
-      <w:pPr>
-        <w:pStyle w:val="ListParagraph"/>
-        <w:numPr>
-          <w:ilvl w:val="0"/>
-          <w:numId w:val="4"/>
-        </w:numPr>
-      </w:pPr>
-      <w:r>
-        <w:t xml:space="preserve">Once finished, it attempts to establish a connection with the Manager in order to return the results it has computed. </w:t>
-      </w:r>
-    </w:p>
-    <w:p>
-      <w:pPr>
-        <w:pStyle w:val="ListParagraph"/>
-        <w:numPr>
-          <w:ilvl w:val="0"/>
-          <w:numId w:val="4"/>
-        </w:numPr>
-      </w:pPr>
-      <w:r>
-        <w:t xml:space="preserve">Once it has returned the results, the Client continuously asks for more work from the Manager until the “bag of tasks” have run out.   </w:t>
-      </w:r>
       <w:r>
         <w:t xml:space="preserve"> </w:t>
+      </w:r>
+    </w:p>
+    <w:p>
+      <w:r>
+        <w:t>Requirements:</w:t>
+      </w:r>
+    </w:p>
+    <w:p>
+      <w:pPr>
+        <w:pStyle w:val="ListParagraph"/>
+        <w:numPr>
+          <w:ilvl w:val="0"/>
+          <w:numId w:val="1"/>
+        </w:numPr>
+      </w:pPr>
+      <w:r>
+        <w:t>Clients only need to be aware of location of Manager</w:t>
+      </w:r>
+    </w:p>
+    <w:p>
+      <w:pPr>
+        <w:pStyle w:val="ListParagraph"/>
+        <w:numPr>
+          <w:ilvl w:val="0"/>
+          <w:numId w:val="1"/>
+        </w:numPr>
+      </w:pPr>
+      <w:r>
+        <w:t>Clients can join or leave but will complete the work they have been requested</w:t>
+      </w:r>
+    </w:p>
+    <w:p>
+      <w:pPr>
+        <w:pStyle w:val="ListParagraph"/>
+        <w:numPr>
+          <w:ilvl w:val="0"/>
+          <w:numId w:val="1"/>
+        </w:numPr>
+      </w:pPr>
+      <w:r>
+        <w:t>Clients request work from the key manager and return results to it - DYNAMIC</w:t>
+      </w:r>
+    </w:p>
+    <w:p>
+      <w:pPr>
+        <w:pStyle w:val="ListParagraph"/>
+        <w:numPr>
+          <w:ilvl w:val="0"/>
+          <w:numId w:val="1"/>
+        </w:numPr>
+      </w:pPr>
+      <w:r>
+        <w:t>Connections between clients and the Masters only exist long enough to request work or to return results</w:t>
+      </w:r>
+    </w:p>
+    <w:p>
+      <w:pPr>
+        <w:pStyle w:val="ListParagraph"/>
+        <w:numPr>
+          <w:ilvl w:val="0"/>
+          <w:numId w:val="1"/>
+        </w:numPr>
+      </w:pPr>
+      <w:r>
+        <w:t>When the key is found, the key manager will shutdown</w:t>
+      </w:r>
+    </w:p>
+    <w:p/>
+    <w:p>
+      <w:r>
+        <w:t>DYNAMIC</w:t>
+      </w:r>
+    </w:p>
+    <w:p>
+      <w:pPr>
+        <w:pStyle w:val="ListParagraph"/>
+        <w:numPr>
+          <w:ilvl w:val="0"/>
+          <w:numId w:val="5"/>
+        </w:numPr>
+      </w:pPr>
+      <w:r>
+        <w:t>Client is free – requesting work</w:t>
+      </w:r>
+    </w:p>
+    <w:p>
+      <w:pPr>
+        <w:pStyle w:val="ListParagraph"/>
+        <w:numPr>
+          <w:ilvl w:val="0"/>
+          <w:numId w:val="5"/>
+        </w:numPr>
+      </w:pPr>
+      <w:r>
+        <w:t>Manager checks for other threads running</w:t>
+      </w:r>
+    </w:p>
+    <w:p>
+      <w:pPr>
+        <w:pStyle w:val="ListParagraph"/>
+        <w:numPr>
+          <w:ilvl w:val="0"/>
+          <w:numId w:val="5"/>
+        </w:numPr>
+      </w:pPr>
+      <w:r>
+        <w:t>Pauses them splits work between free client and current client</w:t>
+      </w:r>
+    </w:p>
+    <w:p>
+      <w:pPr>
+        <w:pStyle w:val="ListParagraph"/>
+        <w:numPr>
+          <w:ilvl w:val="0"/>
+          <w:numId w:val="5"/>
+        </w:numPr>
+      </w:pPr>
+      <w:r>
+        <w:t>I.e. pausing client 2 – changing search parameters</w:t>
+      </w:r>
+    </w:p>
+    <w:p>
+      <w:pPr>
+        <w:pStyle w:val="ListParagraph"/>
+        <w:numPr>
+          <w:ilvl w:val="0"/>
+          <w:numId w:val="5"/>
+        </w:numPr>
+      </w:pPr>
+      <w:r>
+        <w:t>Client 2 from 0 – 10 , client 3 from 10 -20</w:t>
+      </w:r>
+    </w:p>
+    <w:p>
+      <w:r>
+        <w:t>First Complete:</w:t>
+      </w:r>
+    </w:p>
+    <w:p>
+      <w:pPr>
+        <w:pStyle w:val="ListParagraph"/>
+        <w:numPr>
+          <w:ilvl w:val="0"/>
+          <w:numId w:val="2"/>
+        </w:numPr>
+      </w:pPr>
+      <w:r>
+        <w:t>Timer – start when first client connects – finish when key found or key not found</w:t>
+      </w:r>
+    </w:p>
+    <w:p>
+      <w:pPr>
+        <w:pStyle w:val="ListParagraph"/>
+        <w:numPr>
+          <w:ilvl w:val="0"/>
+          <w:numId w:val="2"/>
+        </w:numPr>
+      </w:pPr>
+      <w:r>
+        <w:t>Printing Accurate Results – success print + fail exhausted key space</w:t>
+      </w:r>
+    </w:p>
+    <w:p>
+      <w:pPr>
+        <w:pStyle w:val="ListParagraph"/>
+        <w:numPr>
+          <w:ilvl w:val="0"/>
+          <w:numId w:val="2"/>
+        </w:numPr>
+      </w:pPr>
+      <w:r>
+        <w:t>Connection only exists for request and send</w:t>
+      </w:r>
+    </w:p>
+    <w:p>
+      <w:pPr>
+        <w:pStyle w:val="ListParagraph"/>
+        <w:numPr>
+          <w:ilvl w:val="0"/>
+          <w:numId w:val="2"/>
+        </w:numPr>
+      </w:pPr>
+      <w:r>
+        <w:t>When Key is found send signal to kill all clients</w:t>
       </w:r>
     </w:p>
     <w:sectPr>
@@ -1335,6 +1635,184 @@
     </w:lvl>
   </w:abstractNum>
   <w:abstractNum w:abstractNumId="3">
+    <w:nsid w:val="2DCD55A8"/>
+    <w:multiLevelType w:val="hybridMultilevel"/>
+    <w:tmpl w:val="CD84E19C"/>
+    <w:lvl w:ilvl="0" w:tplc="1409000F">
+      <w:start w:val="1"/>
+      <w:numFmt w:val="decimal"/>
+      <w:lvlText w:val="%1."/>
+      <w:lvlJc w:val="left"/>
+      <w:pPr>
+        <w:ind w:left="720" w:hanging="360"/>
+      </w:pPr>
+      <w:rPr>
+        <w:rFonts w:hint="default"/>
+      </w:rPr>
+    </w:lvl>
+    <w:lvl w:ilvl="1" w:tplc="14090019">
+      <w:start w:val="1"/>
+      <w:numFmt w:val="lowerLetter"/>
+      <w:lvlText w:val="%2."/>
+      <w:lvlJc w:val="left"/>
+      <w:pPr>
+        <w:ind w:left="1440" w:hanging="360"/>
+      </w:pPr>
+    </w:lvl>
+    <w:lvl w:ilvl="2" w:tplc="1409001B" w:tentative="1">
+      <w:start w:val="1"/>
+      <w:numFmt w:val="lowerRoman"/>
+      <w:lvlText w:val="%3."/>
+      <w:lvlJc w:val="right"/>
+      <w:pPr>
+        <w:ind w:left="2160" w:hanging="180"/>
+      </w:pPr>
+    </w:lvl>
+    <w:lvl w:ilvl="3" w:tplc="1409000F" w:tentative="1">
+      <w:start w:val="1"/>
+      <w:numFmt w:val="decimal"/>
+      <w:lvlText w:val="%4."/>
+      <w:lvlJc w:val="left"/>
+      <w:pPr>
+        <w:ind w:left="2880" w:hanging="360"/>
+      </w:pPr>
+    </w:lvl>
+    <w:lvl w:ilvl="4" w:tplc="14090019" w:tentative="1">
+      <w:start w:val="1"/>
+      <w:numFmt w:val="lowerLetter"/>
+      <w:lvlText w:val="%5."/>
+      <w:lvlJc w:val="left"/>
+      <w:pPr>
+        <w:ind w:left="3600" w:hanging="360"/>
+      </w:pPr>
+    </w:lvl>
+    <w:lvl w:ilvl="5" w:tplc="1409001B" w:tentative="1">
+      <w:start w:val="1"/>
+      <w:numFmt w:val="lowerRoman"/>
+      <w:lvlText w:val="%6."/>
+      <w:lvlJc w:val="right"/>
+      <w:pPr>
+        <w:ind w:left="4320" w:hanging="180"/>
+      </w:pPr>
+    </w:lvl>
+    <w:lvl w:ilvl="6" w:tplc="1409000F" w:tentative="1">
+      <w:start w:val="1"/>
+      <w:numFmt w:val="decimal"/>
+      <w:lvlText w:val="%7."/>
+      <w:lvlJc w:val="left"/>
+      <w:pPr>
+        <w:ind w:left="5040" w:hanging="360"/>
+      </w:pPr>
+    </w:lvl>
+    <w:lvl w:ilvl="7" w:tplc="14090019" w:tentative="1">
+      <w:start w:val="1"/>
+      <w:numFmt w:val="lowerLetter"/>
+      <w:lvlText w:val="%8."/>
+      <w:lvlJc w:val="left"/>
+      <w:pPr>
+        <w:ind w:left="5760" w:hanging="360"/>
+      </w:pPr>
+    </w:lvl>
+    <w:lvl w:ilvl="8" w:tplc="1409001B" w:tentative="1">
+      <w:start w:val="1"/>
+      <w:numFmt w:val="lowerRoman"/>
+      <w:lvlText w:val="%9."/>
+      <w:lvlJc w:val="right"/>
+      <w:pPr>
+        <w:ind w:left="6480" w:hanging="180"/>
+      </w:pPr>
+    </w:lvl>
+  </w:abstractNum>
+  <w:abstractNum w:abstractNumId="4">
+    <w:nsid w:val="4AA97F6E"/>
+    <w:multiLevelType w:val="hybridMultilevel"/>
+    <w:tmpl w:val="37ECA03E"/>
+    <w:lvl w:ilvl="0" w:tplc="1409000F">
+      <w:start w:val="1"/>
+      <w:numFmt w:val="decimal"/>
+      <w:lvlText w:val="%1."/>
+      <w:lvlJc w:val="left"/>
+      <w:pPr>
+        <w:ind w:left="720" w:hanging="360"/>
+      </w:pPr>
+      <w:rPr>
+        <w:rFonts w:hint="default"/>
+      </w:rPr>
+    </w:lvl>
+    <w:lvl w:ilvl="1" w:tplc="14090019" w:tentative="1">
+      <w:start w:val="1"/>
+      <w:numFmt w:val="lowerLetter"/>
+      <w:lvlText w:val="%2."/>
+      <w:lvlJc w:val="left"/>
+      <w:pPr>
+        <w:ind w:left="1440" w:hanging="360"/>
+      </w:pPr>
+    </w:lvl>
+    <w:lvl w:ilvl="2" w:tplc="1409001B" w:tentative="1">
+      <w:start w:val="1"/>
+      <w:numFmt w:val="lowerRoman"/>
+      <w:lvlText w:val="%3."/>
+      <w:lvlJc w:val="right"/>
+      <w:pPr>
+        <w:ind w:left="2160" w:hanging="180"/>
+      </w:pPr>
+    </w:lvl>
+    <w:lvl w:ilvl="3" w:tplc="1409000F" w:tentative="1">
+      <w:start w:val="1"/>
+      <w:numFmt w:val="decimal"/>
+      <w:lvlText w:val="%4."/>
+      <w:lvlJc w:val="left"/>
+      <w:pPr>
+        <w:ind w:left="2880" w:hanging="360"/>
+      </w:pPr>
+    </w:lvl>
+    <w:lvl w:ilvl="4" w:tplc="14090019" w:tentative="1">
+      <w:start w:val="1"/>
+      <w:numFmt w:val="lowerLetter"/>
+      <w:lvlText w:val="%5."/>
+      <w:lvlJc w:val="left"/>
+      <w:pPr>
+        <w:ind w:left="3600" w:hanging="360"/>
+      </w:pPr>
+    </w:lvl>
+    <w:lvl w:ilvl="5" w:tplc="1409001B" w:tentative="1">
+      <w:start w:val="1"/>
+      <w:numFmt w:val="lowerRoman"/>
+      <w:lvlText w:val="%6."/>
+      <w:lvlJc w:val="right"/>
+      <w:pPr>
+        <w:ind w:left="4320" w:hanging="180"/>
+      </w:pPr>
+    </w:lvl>
+    <w:lvl w:ilvl="6" w:tplc="1409000F" w:tentative="1">
+      <w:start w:val="1"/>
+      <w:numFmt w:val="decimal"/>
+      <w:lvlText w:val="%7."/>
+      <w:lvlJc w:val="left"/>
+      <w:pPr>
+        <w:ind w:left="5040" w:hanging="360"/>
+      </w:pPr>
+    </w:lvl>
+    <w:lvl w:ilvl="7" w:tplc="14090019" w:tentative="1">
+      <w:start w:val="1"/>
+      <w:numFmt w:val="lowerLetter"/>
+      <w:lvlText w:val="%8."/>
+      <w:lvlJc w:val="left"/>
+      <w:pPr>
+        <w:ind w:left="5760" w:hanging="360"/>
+      </w:pPr>
+    </w:lvl>
+    <w:lvl w:ilvl="8" w:tplc="1409001B" w:tentative="1">
+      <w:start w:val="1"/>
+      <w:numFmt w:val="lowerRoman"/>
+      <w:lvlText w:val="%9."/>
+      <w:lvlJc w:val="right"/>
+      <w:pPr>
+        <w:ind w:left="6480" w:hanging="180"/>
+      </w:pPr>
+    </w:lvl>
+  </w:abstractNum>
+  <w:abstractNum w:abstractNumId="5">
     <w:nsid w:val="70F35CC9"/>
     <w:multiLevelType w:val="hybridMultilevel"/>
     <w:tmpl w:val="46267ACA"/>
@@ -1430,10 +1908,16 @@
     <w:abstractNumId w:val="0"/>
   </w:num>
   <w:num w:numId="3">
-    <w:abstractNumId w:val="3"/>
+    <w:abstractNumId w:val="5"/>
   </w:num>
   <w:num w:numId="4">
     <w:abstractNumId w:val="2"/>
+  </w:num>
+  <w:num w:numId="5">
+    <w:abstractNumId w:val="4"/>
+  </w:num>
+  <w:num w:numId="6">
+    <w:abstractNumId w:val="3"/>
   </w:num>
 </w:numbering>
 </file>

</xml_diff>

<commit_message>
Completed Report and Program
</commit_message>
<xml_diff>
--- a/Project Two Report.docx
+++ b/Project Two Report.docx
@@ -19,220 +19,10 @@
       </w:r>
     </w:p>
     <w:p>
-      <w:r>
-        <w:t>RSA Challenge – Estimates the strength of an algorithm or application against exhaustive key-search</w:t>
-      </w:r>
-    </w:p>
-    <w:p>
-      <w:proofErr w:type="spellStart"/>
-      <w:r>
-        <w:t>BlowFish</w:t>
-      </w:r>
-      <w:proofErr w:type="spellEnd"/>
-      <w:r>
-        <w:t xml:space="preserve"> Algorithm – variable key length – symmetric block cipher</w:t>
-      </w:r>
-    </w:p>
-    <w:p>
-      <w:r>
-        <w:t>“Bag of Tasks” Architecture – single key manager and dynamic set of clients</w:t>
-      </w:r>
-    </w:p>
-    <w:p>
-      <w:r>
-        <w:t xml:space="preserve">TWO PROGRAMS: </w:t>
-      </w:r>
-      <w:proofErr w:type="spellStart"/>
-      <w:r>
-        <w:t>KeyManager</w:t>
-      </w:r>
-      <w:proofErr w:type="spellEnd"/>
-      <w:r>
-        <w:t xml:space="preserve"> and Client – Evaluate Performance</w:t>
-      </w:r>
-    </w:p>
-    <w:p>
-      <w:r>
-        <w:t>KEY MANAGER:</w:t>
-      </w:r>
-    </w:p>
-    <w:p>
-      <w:pPr>
-        <w:pStyle w:val="ListParagraph"/>
-        <w:numPr>
-          <w:ilvl w:val="0"/>
-          <w:numId w:val="2"/>
-        </w:numPr>
-      </w:pPr>
-      <w:r>
-        <w:t xml:space="preserve">Handles Clients joining system </w:t>
-      </w:r>
-    </w:p>
-    <w:p>
-      <w:pPr>
-        <w:pStyle w:val="ListParagraph"/>
-        <w:numPr>
-          <w:ilvl w:val="0"/>
-          <w:numId w:val="2"/>
-        </w:numPr>
-      </w:pPr>
-      <w:r>
-        <w:t>Allocates them key spaces to search &amp; report results</w:t>
-      </w:r>
-    </w:p>
-    <w:p>
-      <w:pPr>
-        <w:pStyle w:val="ListParagraph"/>
-        <w:numPr>
-          <w:ilvl w:val="0"/>
-          <w:numId w:val="2"/>
-        </w:numPr>
-      </w:pPr>
-      <w:r>
-        <w:t xml:space="preserve">NO GUI – invoked from CMD Line | java </w:t>
-      </w:r>
-      <w:proofErr w:type="spellStart"/>
-      <w:r>
-        <w:t>KeyManager</w:t>
-      </w:r>
-      <w:proofErr w:type="spellEnd"/>
-      <w:r>
-        <w:t xml:space="preserve"> initial-key </w:t>
-      </w:r>
-      <w:proofErr w:type="spellStart"/>
-      <w:r>
-        <w:t>keysize</w:t>
-      </w:r>
-      <w:proofErr w:type="spellEnd"/>
-      <w:r>
-        <w:t xml:space="preserve"> </w:t>
-      </w:r>
-      <w:proofErr w:type="spellStart"/>
-      <w:r>
-        <w:t>ciphertext</w:t>
-      </w:r>
-      <w:proofErr w:type="spellEnd"/>
-    </w:p>
-    <w:p>
-      <w:pPr>
-        <w:pStyle w:val="ListParagraph"/>
-        <w:numPr>
-          <w:ilvl w:val="0"/>
-          <w:numId w:val="2"/>
-        </w:numPr>
-      </w:pPr>
-      <w:r>
-        <w:t>Initial-key: starting point for the search | integer</w:t>
-      </w:r>
-    </w:p>
-    <w:p>
-      <w:pPr>
-        <w:pStyle w:val="ListParagraph"/>
-        <w:numPr>
-          <w:ilvl w:val="0"/>
-          <w:numId w:val="2"/>
-        </w:numPr>
-      </w:pPr>
-      <w:proofErr w:type="spellStart"/>
-      <w:r>
-        <w:t>Keysize</w:t>
-      </w:r>
-      <w:proofErr w:type="spellEnd"/>
-      <w:r>
-        <w:t>: defines the key spaces | expressed in no. of bytes</w:t>
-      </w:r>
-    </w:p>
-    <w:p>
-      <w:pPr>
-        <w:pStyle w:val="ListParagraph"/>
-        <w:numPr>
-          <w:ilvl w:val="0"/>
-          <w:numId w:val="2"/>
-        </w:numPr>
-      </w:pPr>
-      <w:proofErr w:type="spellStart"/>
-      <w:r>
-        <w:t>Ciphertext</w:t>
-      </w:r>
-      <w:proofErr w:type="spellEnd"/>
-      <w:r>
-        <w:t>: text encoded as a base64 string</w:t>
-      </w:r>
-    </w:p>
-    <w:p>
-      <w:pPr>
-        <w:pStyle w:val="ListParagraph"/>
-        <w:numPr>
-          <w:ilvl w:val="0"/>
-          <w:numId w:val="2"/>
-        </w:numPr>
-      </w:pPr>
-      <w:r>
-        <w:t>Print a RANDOM PORT No. – to be used by clients</w:t>
-      </w:r>
-    </w:p>
-    <w:p>
-      <w:pPr>
-        <w:pStyle w:val="ListParagraph"/>
-        <w:numPr>
-          <w:ilvl w:val="0"/>
-          <w:numId w:val="2"/>
-        </w:numPr>
-      </w:pPr>
-      <w:r>
-        <w:t>When key has been found – PRINT message on CMD indicating success + PRINT KEY OR FAILURE MESSAGE</w:t>
-      </w:r>
-    </w:p>
-    <w:p>
-      <w:pPr>
-        <w:pStyle w:val="ListParagraph"/>
-        <w:numPr>
-          <w:ilvl w:val="0"/>
-          <w:numId w:val="2"/>
-        </w:numPr>
-      </w:pPr>
-      <w:r>
-        <w:t>Keep track of how long it takes to either find the key or come to the end of the key space and print this when it exists – TIMER COUNTER</w:t>
-      </w:r>
-    </w:p>
-    <w:p/>
-    <w:p>
-      <w:r>
-        <w:t>CLIENT:</w:t>
-      </w:r>
-    </w:p>
-    <w:p>
-      <w:pPr>
-        <w:pStyle w:val="ListParagraph"/>
-        <w:numPr>
-          <w:ilvl w:val="0"/>
-          <w:numId w:val="2"/>
-        </w:numPr>
-      </w:pPr>
-      <w:r>
-        <w:t>Java client</w:t>
-      </w:r>
-    </w:p>
-    <w:p/>
-    <w:p>
-      <w:pPr>
-        <w:rPr>
-          <w:rFonts w:asciiTheme="majorHAnsi" w:eastAsiaTheme="majorEastAsia" w:hAnsiTheme="majorHAnsi" w:cstheme="majorBidi"/>
-          <w:color w:val="2E74B5" w:themeColor="accent1" w:themeShade="BF"/>
-          <w:sz w:val="32"/>
-          <w:szCs w:val="32"/>
-        </w:rPr>
-      </w:pPr>
-      <w:r>
-        <w:br w:type="page"/>
-      </w:r>
-    </w:p>
-    <w:p>
       <w:pPr>
         <w:pStyle w:val="Heading1"/>
       </w:pPr>
       <w:r>
-        <w:lastRenderedPageBreak/>
         <w:t>Task One:</w:t>
       </w:r>
     </w:p>
@@ -518,14 +308,8 @@
         <w:rPr>
           <w:i/>
         </w:rPr>
-        <w:t xml:space="preserve">Above is a screenshot of the system functioning correctly - the left terminal represents the “Manager” / Server who is waiting for connections on port 37741. The right terminal represents the multiple clients that have connected to the Server. The moment a client connects to the server the full </w:t>
-      </w:r>
-      <w:r>
-        <w:rPr>
-          <w:i/>
-        </w:rPr>
         <w:lastRenderedPageBreak/>
-        <w:t xml:space="preserve">interaction is displayed on the terminal of the Server. </w:t>
+        <w:t xml:space="preserve">Above is a screenshot of the system functioning correctly - the left terminal represents the “Manager” / Server who is waiting for connections on port 37741. The right terminal represents the multiple clients that have connected to the Server. The moment a client connects to the server the full interaction is displayed on the terminal of the Server. </w:t>
       </w:r>
       <w:r>
         <w:rPr>
@@ -614,11 +398,11 @@
         </w:numPr>
       </w:pPr>
       <w:r>
-        <w:t xml:space="preserve">Search was initially searching based on a fixed number of keys (100 keys) – </w:t>
+        <w:t>Search was initially searching based on a fixed number of keys (100 keys) – “</w:t>
       </w:r>
       <w:proofErr w:type="spellStart"/>
       <w:r>
-        <w:t>“i</w:t>
+        <w:t>i</w:t>
       </w:r>
       <w:proofErr w:type="spellEnd"/>
       <w:r>
@@ -961,12 +745,7 @@
       </w:r>
       <w:proofErr w:type="gramEnd"/>
       <w:r>
-        <w:t xml:space="preserve"> – the</w:t>
-      </w:r>
-      <w:bookmarkStart w:id="0" w:name="_GoBack"/>
-      <w:bookmarkEnd w:id="0"/>
-      <w:r>
-        <w:t xml:space="preserve"> Server then recognizes this and composes a message containing the search parameters </w:t>
+        <w:t xml:space="preserve"> – the Server then recognizes this and composes a message containing the search parameters </w:t>
       </w:r>
       <w:r>
         <w:t>and sends this to</w:t>
@@ -1010,10 +789,7 @@
         <w:pStyle w:val="Heading2"/>
       </w:pPr>
       <w:r>
-        <w:t>Requirements</w:t>
-      </w:r>
-      <w:r>
-        <w:t>:</w:t>
+        <w:t>Requirements:</w:t>
       </w:r>
     </w:p>
     <w:p>
@@ -1148,8 +924,49 @@
       </w:r>
     </w:p>
     <w:p>
-      <w:r>
-        <w:t>Requirements:</w:t>
+      <w:pPr>
+        <w:rPr>
+          <w:rFonts w:asciiTheme="majorHAnsi" w:eastAsiaTheme="majorEastAsia" w:hAnsiTheme="majorHAnsi" w:cstheme="majorBidi"/>
+          <w:color w:val="2E74B5" w:themeColor="accent1" w:themeShade="BF"/>
+          <w:sz w:val="32"/>
+          <w:szCs w:val="32"/>
+        </w:rPr>
+      </w:pPr>
+      <w:r>
+        <w:br w:type="page"/>
+      </w:r>
+    </w:p>
+    <w:p>
+      <w:pPr>
+        <w:pStyle w:val="Heading1"/>
+      </w:pPr>
+      <w:r>
+        <w:lastRenderedPageBreak/>
+        <w:t xml:space="preserve">Task Three: </w:t>
+      </w:r>
+      <w:r>
+        <w:t>Development &amp; Testing</w:t>
+      </w:r>
+    </w:p>
+    <w:p>
+      <w:pPr>
+        <w:pStyle w:val="Default"/>
+      </w:pPr>
+    </w:p>
+    <w:p>
+      <w:pPr>
+        <w:pStyle w:val="Default"/>
+      </w:pPr>
+      <w:r>
+        <w:t xml:space="preserve"> </w:t>
+      </w:r>
+    </w:p>
+    <w:p>
+      <w:pPr>
+        <w:pStyle w:val="Heading2"/>
+      </w:pPr>
+      <w:r>
+        <w:t>Testing Plan:</w:t>
       </w:r>
     </w:p>
     <w:p>
@@ -1157,11 +974,81 @@
         <w:pStyle w:val="ListParagraph"/>
         <w:numPr>
           <w:ilvl w:val="0"/>
-          <w:numId w:val="1"/>
+          <w:numId w:val="8"/>
         </w:numPr>
       </w:pPr>
       <w:r>
-        <w:t>Clients only need to be aware of location of Manager</w:t>
+        <w:t>Launch a new terminal and r</w:t>
+      </w:r>
+      <w:r>
+        <w:t xml:space="preserve">un the </w:t>
+      </w:r>
+      <w:proofErr w:type="spellStart"/>
+      <w:r>
+        <w:t>EchoServer</w:t>
+      </w:r>
+      <w:proofErr w:type="spellEnd"/>
+      <w:r>
+        <w:t xml:space="preserve"> with the arguments:</w:t>
+      </w:r>
+    </w:p>
+    <w:p>
+      <w:pPr>
+        <w:pStyle w:val="ListParagraph"/>
+        <w:numPr>
+          <w:ilvl w:val="1"/>
+          <w:numId w:val="8"/>
+        </w:numPr>
+      </w:pPr>
+      <w:r>
+        <w:t xml:space="preserve">Initial-Key: </w:t>
+      </w:r>
+      <w:r>
+        <w:rPr>
+          <w:rFonts w:cs="Carlito"/>
+        </w:rPr>
+        <w:t>31852091</w:t>
+      </w:r>
+      <w:r>
+        <w:rPr>
+          <w:rFonts w:cs="Carlito"/>
+        </w:rPr>
+        <w:t>80</w:t>
+      </w:r>
+    </w:p>
+    <w:p>
+      <w:pPr>
+        <w:pStyle w:val="ListParagraph"/>
+        <w:numPr>
+          <w:ilvl w:val="1"/>
+          <w:numId w:val="8"/>
+        </w:numPr>
+      </w:pPr>
+      <w:r>
+        <w:t>Key-Size: 4</w:t>
+      </w:r>
+    </w:p>
+    <w:p>
+      <w:pPr>
+        <w:pStyle w:val="ListParagraph"/>
+        <w:numPr>
+          <w:ilvl w:val="1"/>
+          <w:numId w:val="8"/>
+        </w:numPr>
+      </w:pPr>
+      <w:proofErr w:type="spellStart"/>
+      <w:r>
+        <w:t>CipherText</w:t>
+      </w:r>
+      <w:proofErr w:type="spellEnd"/>
+      <w:r>
+        <w:t xml:space="preserve">: </w:t>
+      </w:r>
+      <w:r>
+        <w:rPr>
+          <w:rFonts w:cs="Carlito"/>
+        </w:rPr>
+        <w:t>+UHC88LxQEgKq6BmdGo31UtE5HqTimlZssAZMXqSXXXT7NJLc52Fng==</w:t>
       </w:r>
     </w:p>
     <w:p>
@@ -1169,11 +1056,11 @@
         <w:pStyle w:val="ListParagraph"/>
         <w:numPr>
           <w:ilvl w:val="0"/>
-          <w:numId w:val="1"/>
+          <w:numId w:val="8"/>
         </w:numPr>
       </w:pPr>
       <w:r>
-        <w:t>Clients can join or leave but will complete the work they have been requested</w:t>
+        <w:t xml:space="preserve">Enter “4” as the total number of clients to be executed in parallel. </w:t>
       </w:r>
     </w:p>
     <w:p>
@@ -1181,11 +1068,11 @@
         <w:pStyle w:val="ListParagraph"/>
         <w:numPr>
           <w:ilvl w:val="0"/>
-          <w:numId w:val="1"/>
+          <w:numId w:val="8"/>
         </w:numPr>
       </w:pPr>
       <w:r>
-        <w:t>Clients request work from the key manager and return results to it - DYNAMIC</w:t>
+        <w:t>The Server should now display the port number it will be listening to.</w:t>
       </w:r>
     </w:p>
     <w:p>
@@ -1193,11 +1080,61 @@
         <w:pStyle w:val="ListParagraph"/>
         <w:numPr>
           <w:ilvl w:val="0"/>
-          <w:numId w:val="1"/>
+          <w:numId w:val="8"/>
         </w:numPr>
       </w:pPr>
       <w:r>
-        <w:t>Connections between clients and the Masters only exist long enough to request work or to return results</w:t>
+        <w:t xml:space="preserve">Launch a new terminal and run the </w:t>
+      </w:r>
+      <w:proofErr w:type="spellStart"/>
+      <w:r>
+        <w:t>EchoClient</w:t>
+      </w:r>
+      <w:proofErr w:type="spellEnd"/>
+      <w:r>
+        <w:t xml:space="preserve"> with the arguments:</w:t>
+      </w:r>
+    </w:p>
+    <w:p>
+      <w:pPr>
+        <w:pStyle w:val="ListParagraph"/>
+        <w:numPr>
+          <w:ilvl w:val="1"/>
+          <w:numId w:val="8"/>
+        </w:numPr>
+      </w:pPr>
+      <w:proofErr w:type="spellStart"/>
+      <w:r>
+        <w:t>Localhost</w:t>
+      </w:r>
+      <w:proofErr w:type="spellEnd"/>
+    </w:p>
+    <w:p>
+      <w:pPr>
+        <w:pStyle w:val="ListParagraph"/>
+        <w:numPr>
+          <w:ilvl w:val="1"/>
+          <w:numId w:val="8"/>
+        </w:numPr>
+      </w:pPr>
+      <w:r>
+        <w:t>Port number given by server</w:t>
+      </w:r>
+    </w:p>
+    <w:p>
+      <w:pPr>
+        <w:ind w:left="720"/>
+      </w:pPr>
+      <w:r>
+        <w:t xml:space="preserve">Note: The </w:t>
+      </w:r>
+      <w:proofErr w:type="spellStart"/>
+      <w:r>
+        <w:t>chunksize</w:t>
+      </w:r>
+      <w:proofErr w:type="spellEnd"/>
+      <w:r>
+        <w:t xml:space="preserve"> of each client is computed by the Server based on the total number of clients it is expecting hence why it is not used as an argument for launching the client. </w:t>
       </w:r>
     </w:p>
     <w:p>
@@ -1205,17 +1142,11 @@
         <w:pStyle w:val="ListParagraph"/>
         <w:numPr>
           <w:ilvl w:val="0"/>
-          <w:numId w:val="1"/>
+          <w:numId w:val="8"/>
         </w:numPr>
       </w:pPr>
       <w:r>
-        <w:t>When the key is found, the key manager will shutdown</w:t>
-      </w:r>
-    </w:p>
-    <w:p/>
-    <w:p>
-      <w:r>
-        <w:t>DYNAMIC</w:t>
+        <w:t xml:space="preserve">Repeat step four based on the total number of clients required </w:t>
       </w:r>
     </w:p>
     <w:p>
@@ -1223,11 +1154,38 @@
         <w:pStyle w:val="ListParagraph"/>
         <w:numPr>
           <w:ilvl w:val="0"/>
-          <w:numId w:val="5"/>
+          <w:numId w:val="8"/>
         </w:numPr>
       </w:pPr>
       <w:r>
-        <w:t>Client is free – requesting work</w:t>
+        <w:t xml:space="preserve">The Manager </w:t>
+      </w:r>
+      <w:r>
+        <w:t>computes</w:t>
+      </w:r>
+      <w:r>
+        <w:t xml:space="preserve"> the appropriate key-ranges each client should search in. I.e. client 1 = 0-100, client 2 = </w:t>
+      </w:r>
+      <w:r>
+        <w:t>101-200</w:t>
+      </w:r>
+      <w:r>
+        <w:t>, etc.</w:t>
+      </w:r>
+      <w:r>
+        <w:t xml:space="preserve"> along with the current-key and cipher-text. Such</w:t>
+      </w:r>
+      <w:r>
+        <w:t xml:space="preserve"> parameters </w:t>
+      </w:r>
+      <w:r>
+        <w:t>will</w:t>
+      </w:r>
+      <w:r>
+        <w:t xml:space="preserve"> </w:t>
+      </w:r>
+      <w:r>
+        <w:t xml:space="preserve">be displayed onto the terminal and sent to each client. </w:t>
       </w:r>
     </w:p>
     <w:p>
@@ -1235,11 +1193,17 @@
         <w:pStyle w:val="ListParagraph"/>
         <w:numPr>
           <w:ilvl w:val="0"/>
-          <w:numId w:val="5"/>
+          <w:numId w:val="8"/>
         </w:numPr>
       </w:pPr>
       <w:r>
-        <w:t>Manager checks for other threads running</w:t>
+        <w:t xml:space="preserve">Once the </w:t>
+      </w:r>
+      <w:r>
+        <w:t>search</w:t>
+      </w:r>
+      <w:r>
+        <w:t xml:space="preserve"> has been completed by the client then it should return the results back to the server. The result will indicate if the key has been found or not, if it hasn’t then the client will continuously ping the server to request for more work. In which case the server will send a message containing new search parameters if there is more work to be done. </w:t>
       </w:r>
     </w:p>
     <w:p>
@@ -1247,88 +1211,417 @@
         <w:pStyle w:val="ListParagraph"/>
         <w:numPr>
           <w:ilvl w:val="0"/>
-          <w:numId w:val="5"/>
+          <w:numId w:val="8"/>
         </w:numPr>
       </w:pPr>
       <w:r>
-        <w:t>Pauses them splits work between free client and current client</w:t>
-      </w:r>
-    </w:p>
-    <w:p>
-      <w:pPr>
-        <w:pStyle w:val="ListParagraph"/>
-        <w:numPr>
-          <w:ilvl w:val="0"/>
-          <w:numId w:val="5"/>
-        </w:numPr>
-      </w:pPr>
-      <w:r>
-        <w:t>I.e. pausing client 2 – changing search parameters</w:t>
-      </w:r>
-    </w:p>
-    <w:p>
-      <w:pPr>
-        <w:pStyle w:val="ListParagraph"/>
-        <w:numPr>
-          <w:ilvl w:val="0"/>
-          <w:numId w:val="5"/>
-        </w:numPr>
-      </w:pPr>
-      <w:r>
-        <w:t>Client 2 from 0 – 10 , client 3 from 10 -20</w:t>
-      </w:r>
-    </w:p>
-    <w:p>
-      <w:r>
-        <w:t>First Complete:</w:t>
-      </w:r>
-    </w:p>
-    <w:p>
-      <w:pPr>
-        <w:pStyle w:val="ListParagraph"/>
-        <w:numPr>
-          <w:ilvl w:val="0"/>
-          <w:numId w:val="2"/>
-        </w:numPr>
-      </w:pPr>
-      <w:r>
-        <w:t>Timer – start when first client connects – finish when key found or key not found</w:t>
-      </w:r>
-    </w:p>
-    <w:p>
-      <w:pPr>
-        <w:pStyle w:val="ListParagraph"/>
-        <w:numPr>
-          <w:ilvl w:val="0"/>
-          <w:numId w:val="2"/>
-        </w:numPr>
-      </w:pPr>
-      <w:r>
-        <w:t>Printing Accurate Results – success print + fail exhausted key space</w:t>
-      </w:r>
-    </w:p>
-    <w:p>
-      <w:pPr>
-        <w:pStyle w:val="ListParagraph"/>
-        <w:numPr>
-          <w:ilvl w:val="0"/>
-          <w:numId w:val="2"/>
-        </w:numPr>
-      </w:pPr>
-      <w:r>
-        <w:t>Connection only exists for request and send</w:t>
-      </w:r>
-    </w:p>
-    <w:p>
-      <w:pPr>
-        <w:pStyle w:val="ListParagraph"/>
-        <w:numPr>
-          <w:ilvl w:val="0"/>
-          <w:numId w:val="2"/>
-        </w:numPr>
-      </w:pPr>
-      <w:r>
-        <w:t>When Key is found send signal to kill all clients</w:t>
+        <w:t xml:space="preserve">If the key is found then the key is displayed along with the elapsed time. If the key is not found then the server displays a key-not found message along with the total time it took to exhaust the key-space. When any of the two scenarios occur, the system shuts down. </w:t>
+      </w:r>
+    </w:p>
+    <w:p>
+      <w:pPr>
+        <w:rPr>
+          <w:rFonts w:asciiTheme="majorHAnsi" w:eastAsiaTheme="majorEastAsia" w:hAnsiTheme="majorHAnsi" w:cstheme="majorBidi"/>
+          <w:color w:val="2E74B5" w:themeColor="accent1" w:themeShade="BF"/>
+          <w:sz w:val="26"/>
+          <w:szCs w:val="26"/>
+        </w:rPr>
+      </w:pPr>
+      <w:r>
+        <w:br w:type="page"/>
+      </w:r>
+    </w:p>
+    <w:p>
+      <w:pPr>
+        <w:pStyle w:val="Heading2"/>
+      </w:pPr>
+      <w:r>
+        <w:lastRenderedPageBreak/>
+        <w:t>Evidence of Testing:</w:t>
+      </w:r>
+    </w:p>
+    <w:p>
+      <w:pPr>
+        <w:jc w:val="center"/>
+      </w:pPr>
+      <w:r>
+        <w:rPr>
+          <w:noProof/>
+          <w:lang w:eastAsia="en-NZ"/>
+        </w:rPr>
+        <w:drawing>
+          <wp:inline distT="0" distB="0" distL="0" distR="0">
+            <wp:extent cx="5731510" cy="3093720"/>
+            <wp:effectExtent l="0" t="0" r="2540" b="0"/>
+            <wp:docPr id="19" name="Picture 19"/>
+            <wp:cNvGraphicFramePr>
+              <a:graphicFrameLocks xmlns:a="http://schemas.openxmlformats.org/drawingml/2006/main" noChangeAspect="1"/>
+            </wp:cNvGraphicFramePr>
+            <a:graphic xmlns:a="http://schemas.openxmlformats.org/drawingml/2006/main">
+              <a:graphicData uri="http://schemas.openxmlformats.org/drawingml/2006/picture">
+                <pic:pic xmlns:pic="http://schemas.openxmlformats.org/drawingml/2006/picture">
+                  <pic:nvPicPr>
+                    <pic:cNvPr id="19" name="8ECD400.tmp"/>
+                    <pic:cNvPicPr/>
+                  </pic:nvPicPr>
+                  <pic:blipFill>
+                    <a:blip r:embed="rId10">
+                      <a:extLst>
+                        <a:ext uri="{28A0092B-C50C-407E-A947-70E740481C1C}">
+                          <a14:useLocalDpi xmlns:a14="http://schemas.microsoft.com/office/drawing/2010/main" val="0"/>
+                        </a:ext>
+                      </a:extLst>
+                    </a:blip>
+                    <a:stretch>
+                      <a:fillRect/>
+                    </a:stretch>
+                  </pic:blipFill>
+                  <pic:spPr>
+                    <a:xfrm>
+                      <a:off x="0" y="0"/>
+                      <a:ext cx="5731510" cy="3093720"/>
+                    </a:xfrm>
+                    <a:prstGeom prst="rect">
+                      <a:avLst/>
+                    </a:prstGeom>
+                  </pic:spPr>
+                </pic:pic>
+              </a:graphicData>
+            </a:graphic>
+          </wp:inline>
+        </w:drawing>
+      </w:r>
+    </w:p>
+    <w:p>
+      <w:pPr>
+        <w:jc w:val="center"/>
+        <w:rPr>
+          <w:i/>
+        </w:rPr>
+      </w:pPr>
+      <w:r>
+        <w:rPr>
+          <w:i/>
+        </w:rPr>
+        <w:t xml:space="preserve">Server listening for connections, four terminals setup for clients to connect. </w:t>
+      </w:r>
+    </w:p>
+    <w:p>
+      <w:pPr>
+        <w:jc w:val="center"/>
+        <w:rPr>
+          <w:i/>
+        </w:rPr>
+      </w:pPr>
+      <w:r>
+        <w:rPr>
+          <w:i/>
+          <w:noProof/>
+          <w:lang w:eastAsia="en-NZ"/>
+        </w:rPr>
+        <w:drawing>
+          <wp:inline distT="0" distB="0" distL="0" distR="0">
+            <wp:extent cx="5731510" cy="3108325"/>
+            <wp:effectExtent l="0" t="0" r="2540" b="0"/>
+            <wp:docPr id="20" name="Picture 20"/>
+            <wp:cNvGraphicFramePr>
+              <a:graphicFrameLocks xmlns:a="http://schemas.openxmlformats.org/drawingml/2006/main" noChangeAspect="1"/>
+            </wp:cNvGraphicFramePr>
+            <a:graphic xmlns:a="http://schemas.openxmlformats.org/drawingml/2006/main">
+              <a:graphicData uri="http://schemas.openxmlformats.org/drawingml/2006/picture">
+                <pic:pic xmlns:pic="http://schemas.openxmlformats.org/drawingml/2006/picture">
+                  <pic:nvPicPr>
+                    <pic:cNvPr id="20" name="8ECB317.tmp"/>
+                    <pic:cNvPicPr/>
+                  </pic:nvPicPr>
+                  <pic:blipFill>
+                    <a:blip r:embed="rId11">
+                      <a:extLst>
+                        <a:ext uri="{28A0092B-C50C-407E-A947-70E740481C1C}">
+                          <a14:useLocalDpi xmlns:a14="http://schemas.microsoft.com/office/drawing/2010/main" val="0"/>
+                        </a:ext>
+                      </a:extLst>
+                    </a:blip>
+                    <a:stretch>
+                      <a:fillRect/>
+                    </a:stretch>
+                  </pic:blipFill>
+                  <pic:spPr>
+                    <a:xfrm>
+                      <a:off x="0" y="0"/>
+                      <a:ext cx="5731510" cy="3108325"/>
+                    </a:xfrm>
+                    <a:prstGeom prst="rect">
+                      <a:avLst/>
+                    </a:prstGeom>
+                  </pic:spPr>
+                </pic:pic>
+              </a:graphicData>
+            </a:graphic>
+          </wp:inline>
+        </w:drawing>
+      </w:r>
+    </w:p>
+    <w:p>
+      <w:pPr>
+        <w:jc w:val="center"/>
+        <w:rPr>
+          <w:i/>
+        </w:rPr>
+      </w:pPr>
+      <w:r>
+        <w:rPr>
+          <w:i/>
+        </w:rPr>
+        <w:t xml:space="preserve">Search in progress, each client has received its respective search parameters and is now executing </w:t>
+      </w:r>
+      <w:proofErr w:type="gramStart"/>
+      <w:r>
+        <w:rPr>
+          <w:i/>
+        </w:rPr>
+        <w:t>the</w:t>
+      </w:r>
+      <w:proofErr w:type="gramEnd"/>
+      <w:r>
+        <w:rPr>
+          <w:i/>
+        </w:rPr>
+        <w:t xml:space="preserve"> search.</w:t>
+      </w:r>
+    </w:p>
+    <w:p>
+      <w:pPr>
+        <w:jc w:val="center"/>
+        <w:rPr>
+          <w:i/>
+        </w:rPr>
+      </w:pPr>
+      <w:r>
+        <w:rPr>
+          <w:i/>
+          <w:noProof/>
+          <w:lang w:eastAsia="en-NZ"/>
+        </w:rPr>
+        <w:lastRenderedPageBreak/>
+        <w:drawing>
+          <wp:inline distT="0" distB="0" distL="0" distR="0">
+            <wp:extent cx="5731510" cy="3103880"/>
+            <wp:effectExtent l="0" t="0" r="2540" b="1270"/>
+            <wp:docPr id="21" name="Picture 21"/>
+            <wp:cNvGraphicFramePr>
+              <a:graphicFrameLocks xmlns:a="http://schemas.openxmlformats.org/drawingml/2006/main" noChangeAspect="1"/>
+            </wp:cNvGraphicFramePr>
+            <a:graphic xmlns:a="http://schemas.openxmlformats.org/drawingml/2006/main">
+              <a:graphicData uri="http://schemas.openxmlformats.org/drawingml/2006/picture">
+                <pic:pic xmlns:pic="http://schemas.openxmlformats.org/drawingml/2006/picture">
+                  <pic:nvPicPr>
+                    <pic:cNvPr id="21" name="8EC3CE9.tmp"/>
+                    <pic:cNvPicPr/>
+                  </pic:nvPicPr>
+                  <pic:blipFill>
+                    <a:blip r:embed="rId12">
+                      <a:extLst>
+                        <a:ext uri="{28A0092B-C50C-407E-A947-70E740481C1C}">
+                          <a14:useLocalDpi xmlns:a14="http://schemas.microsoft.com/office/drawing/2010/main" val="0"/>
+                        </a:ext>
+                      </a:extLst>
+                    </a:blip>
+                    <a:stretch>
+                      <a:fillRect/>
+                    </a:stretch>
+                  </pic:blipFill>
+                  <pic:spPr>
+                    <a:xfrm>
+                      <a:off x="0" y="0"/>
+                      <a:ext cx="5731510" cy="3103880"/>
+                    </a:xfrm>
+                    <a:prstGeom prst="rect">
+                      <a:avLst/>
+                    </a:prstGeom>
+                  </pic:spPr>
+                </pic:pic>
+              </a:graphicData>
+            </a:graphic>
+          </wp:inline>
+        </w:drawing>
+      </w:r>
+    </w:p>
+    <w:p>
+      <w:pPr>
+        <w:jc w:val="center"/>
+        <w:rPr>
+          <w:i/>
+        </w:rPr>
+      </w:pPr>
+      <w:r>
+        <w:rPr>
+          <w:i/>
+        </w:rPr>
+        <w:t>Key Found! Client</w:t>
+      </w:r>
+      <w:r>
+        <w:rPr>
+          <w:i/>
+        </w:rPr>
+        <w:t xml:space="preserve"> reports a successful result to the server which prints a success message along with the elapsed time of the search. The manager then shuts down. </w:t>
+      </w:r>
+    </w:p>
+    <w:p>
+      <w:pPr>
+        <w:jc w:val="center"/>
+      </w:pPr>
+      <w:r>
+        <w:rPr>
+          <w:noProof/>
+          <w:lang w:eastAsia="en-NZ"/>
+        </w:rPr>
+        <w:drawing>
+          <wp:inline distT="0" distB="0" distL="0" distR="0">
+            <wp:extent cx="5731510" cy="3095625"/>
+            <wp:effectExtent l="0" t="0" r="2540" b="9525"/>
+            <wp:docPr id="24" name="Picture 24"/>
+            <wp:cNvGraphicFramePr>
+              <a:graphicFrameLocks xmlns:a="http://schemas.openxmlformats.org/drawingml/2006/main" noChangeAspect="1"/>
+            </wp:cNvGraphicFramePr>
+            <a:graphic xmlns:a="http://schemas.openxmlformats.org/drawingml/2006/main">
+              <a:graphicData uri="http://schemas.openxmlformats.org/drawingml/2006/picture">
+                <pic:pic xmlns:pic="http://schemas.openxmlformats.org/drawingml/2006/picture">
+                  <pic:nvPicPr>
+                    <pic:cNvPr id="24" name="8ECCFE2.tmp"/>
+                    <pic:cNvPicPr/>
+                  </pic:nvPicPr>
+                  <pic:blipFill>
+                    <a:blip r:embed="rId13">
+                      <a:extLst>
+                        <a:ext uri="{28A0092B-C50C-407E-A947-70E740481C1C}">
+                          <a14:useLocalDpi xmlns:a14="http://schemas.microsoft.com/office/drawing/2010/main" val="0"/>
+                        </a:ext>
+                      </a:extLst>
+                    </a:blip>
+                    <a:stretch>
+                      <a:fillRect/>
+                    </a:stretch>
+                  </pic:blipFill>
+                  <pic:spPr>
+                    <a:xfrm>
+                      <a:off x="0" y="0"/>
+                      <a:ext cx="5731510" cy="3095625"/>
+                    </a:xfrm>
+                    <a:prstGeom prst="rect">
+                      <a:avLst/>
+                    </a:prstGeom>
+                  </pic:spPr>
+                </pic:pic>
+              </a:graphicData>
+            </a:graphic>
+          </wp:inline>
+        </w:drawing>
+      </w:r>
+    </w:p>
+    <w:p>
+      <w:pPr>
+        <w:jc w:val="center"/>
+        <w:rPr>
+          <w:i/>
+        </w:rPr>
+      </w:pPr>
+      <w:r>
+        <w:rPr>
+          <w:i/>
+        </w:rPr>
+        <w:t>Forcing the search to fail - c</w:t>
+      </w:r>
+      <w:r>
+        <w:rPr>
+          <w:i/>
+        </w:rPr>
+        <w:t xml:space="preserve">reating an instance where we enter inaccurate search parameters </w:t>
+      </w:r>
+      <w:r>
+        <w:rPr>
+          <w:i/>
+        </w:rPr>
+        <w:t>which will cause the search to fail</w:t>
+      </w:r>
+      <w:r>
+        <w:rPr>
+          <w:i/>
+        </w:rPr>
+        <w:t xml:space="preserve">. </w:t>
+      </w:r>
+    </w:p>
+    <w:p>
+      <w:pPr>
+        <w:jc w:val="center"/>
+        <w:rPr>
+          <w:i/>
+        </w:rPr>
+      </w:pPr>
+      <w:bookmarkStart w:id="0" w:name="_GoBack"/>
+      <w:r>
+        <w:rPr>
+          <w:i/>
+          <w:noProof/>
+          <w:lang w:eastAsia="en-NZ"/>
+        </w:rPr>
+        <w:lastRenderedPageBreak/>
+        <w:drawing>
+          <wp:inline distT="0" distB="0" distL="0" distR="0">
+            <wp:extent cx="5731510" cy="3110865"/>
+            <wp:effectExtent l="0" t="0" r="2540" b="0"/>
+            <wp:docPr id="25" name="Picture 25"/>
+            <wp:cNvGraphicFramePr>
+              <a:graphicFrameLocks xmlns:a="http://schemas.openxmlformats.org/drawingml/2006/main" noChangeAspect="1"/>
+            </wp:cNvGraphicFramePr>
+            <a:graphic xmlns:a="http://schemas.openxmlformats.org/drawingml/2006/main">
+              <a:graphicData uri="http://schemas.openxmlformats.org/drawingml/2006/picture">
+                <pic:pic xmlns:pic="http://schemas.openxmlformats.org/drawingml/2006/picture">
+                  <pic:nvPicPr>
+                    <pic:cNvPr id="25" name="8EC6944.tmp"/>
+                    <pic:cNvPicPr/>
+                  </pic:nvPicPr>
+                  <pic:blipFill>
+                    <a:blip r:embed="rId14">
+                      <a:extLst>
+                        <a:ext uri="{28A0092B-C50C-407E-A947-70E740481C1C}">
+                          <a14:useLocalDpi xmlns:a14="http://schemas.microsoft.com/office/drawing/2010/main" val="0"/>
+                        </a:ext>
+                      </a:extLst>
+                    </a:blip>
+                    <a:stretch>
+                      <a:fillRect/>
+                    </a:stretch>
+                  </pic:blipFill>
+                  <pic:spPr>
+                    <a:xfrm>
+                      <a:off x="0" y="0"/>
+                      <a:ext cx="5731510" cy="3110865"/>
+                    </a:xfrm>
+                    <a:prstGeom prst="rect">
+                      <a:avLst/>
+                    </a:prstGeom>
+                  </pic:spPr>
+                </pic:pic>
+              </a:graphicData>
+            </a:graphic>
+          </wp:inline>
+        </w:drawing>
+      </w:r>
+      <w:bookmarkEnd w:id="0"/>
+    </w:p>
+    <w:p>
+      <w:pPr>
+        <w:jc w:val="center"/>
+        <w:rPr>
+          <w:i/>
+        </w:rPr>
+      </w:pPr>
+      <w:r>
+        <w:rPr>
+          <w:i/>
+        </w:rPr>
+        <w:t>Search has failed – no key found, manager shuts down.</w:t>
       </w:r>
     </w:p>
     <w:sectPr>
@@ -1813,6 +2106,95 @@
     </w:lvl>
   </w:abstractNum>
   <w:abstractNum w:abstractNumId="5">
+    <w:nsid w:val="4B5D6BB4"/>
+    <w:multiLevelType w:val="hybridMultilevel"/>
+    <w:tmpl w:val="EF9A7D1E"/>
+    <w:lvl w:ilvl="0" w:tplc="1409000F">
+      <w:start w:val="1"/>
+      <w:numFmt w:val="decimal"/>
+      <w:lvlText w:val="%1."/>
+      <w:lvlJc w:val="left"/>
+      <w:pPr>
+        <w:ind w:left="720" w:hanging="360"/>
+      </w:pPr>
+      <w:rPr>
+        <w:rFonts w:hint="default"/>
+      </w:rPr>
+    </w:lvl>
+    <w:lvl w:ilvl="1" w:tplc="14090019" w:tentative="1">
+      <w:start w:val="1"/>
+      <w:numFmt w:val="lowerLetter"/>
+      <w:lvlText w:val="%2."/>
+      <w:lvlJc w:val="left"/>
+      <w:pPr>
+        <w:ind w:left="1440" w:hanging="360"/>
+      </w:pPr>
+    </w:lvl>
+    <w:lvl w:ilvl="2" w:tplc="1409001B" w:tentative="1">
+      <w:start w:val="1"/>
+      <w:numFmt w:val="lowerRoman"/>
+      <w:lvlText w:val="%3."/>
+      <w:lvlJc w:val="right"/>
+      <w:pPr>
+        <w:ind w:left="2160" w:hanging="180"/>
+      </w:pPr>
+    </w:lvl>
+    <w:lvl w:ilvl="3" w:tplc="1409000F" w:tentative="1">
+      <w:start w:val="1"/>
+      <w:numFmt w:val="decimal"/>
+      <w:lvlText w:val="%4."/>
+      <w:lvlJc w:val="left"/>
+      <w:pPr>
+        <w:ind w:left="2880" w:hanging="360"/>
+      </w:pPr>
+    </w:lvl>
+    <w:lvl w:ilvl="4" w:tplc="14090019" w:tentative="1">
+      <w:start w:val="1"/>
+      <w:numFmt w:val="lowerLetter"/>
+      <w:lvlText w:val="%5."/>
+      <w:lvlJc w:val="left"/>
+      <w:pPr>
+        <w:ind w:left="3600" w:hanging="360"/>
+      </w:pPr>
+    </w:lvl>
+    <w:lvl w:ilvl="5" w:tplc="1409001B" w:tentative="1">
+      <w:start w:val="1"/>
+      <w:numFmt w:val="lowerRoman"/>
+      <w:lvlText w:val="%6."/>
+      <w:lvlJc w:val="right"/>
+      <w:pPr>
+        <w:ind w:left="4320" w:hanging="180"/>
+      </w:pPr>
+    </w:lvl>
+    <w:lvl w:ilvl="6" w:tplc="1409000F" w:tentative="1">
+      <w:start w:val="1"/>
+      <w:numFmt w:val="decimal"/>
+      <w:lvlText w:val="%7."/>
+      <w:lvlJc w:val="left"/>
+      <w:pPr>
+        <w:ind w:left="5040" w:hanging="360"/>
+      </w:pPr>
+    </w:lvl>
+    <w:lvl w:ilvl="7" w:tplc="14090019" w:tentative="1">
+      <w:start w:val="1"/>
+      <w:numFmt w:val="lowerLetter"/>
+      <w:lvlText w:val="%8."/>
+      <w:lvlJc w:val="left"/>
+      <w:pPr>
+        <w:ind w:left="5760" w:hanging="360"/>
+      </w:pPr>
+    </w:lvl>
+    <w:lvl w:ilvl="8" w:tplc="1409001B" w:tentative="1">
+      <w:start w:val="1"/>
+      <w:numFmt w:val="lowerRoman"/>
+      <w:lvlText w:val="%9."/>
+      <w:lvlJc w:val="right"/>
+      <w:pPr>
+        <w:ind w:left="6480" w:hanging="180"/>
+      </w:pPr>
+    </w:lvl>
+  </w:abstractNum>
+  <w:abstractNum w:abstractNumId="6">
     <w:nsid w:val="70F35CC9"/>
     <w:multiLevelType w:val="hybridMultilevel"/>
     <w:tmpl w:val="46267ACA"/>
@@ -1838,6 +2220,95 @@
       </w:pPr>
     </w:lvl>
     <w:lvl w:ilvl="2" w:tplc="1409001B">
+      <w:start w:val="1"/>
+      <w:numFmt w:val="lowerRoman"/>
+      <w:lvlText w:val="%3."/>
+      <w:lvlJc w:val="right"/>
+      <w:pPr>
+        <w:ind w:left="2160" w:hanging="180"/>
+      </w:pPr>
+    </w:lvl>
+    <w:lvl w:ilvl="3" w:tplc="1409000F" w:tentative="1">
+      <w:start w:val="1"/>
+      <w:numFmt w:val="decimal"/>
+      <w:lvlText w:val="%4."/>
+      <w:lvlJc w:val="left"/>
+      <w:pPr>
+        <w:ind w:left="2880" w:hanging="360"/>
+      </w:pPr>
+    </w:lvl>
+    <w:lvl w:ilvl="4" w:tplc="14090019" w:tentative="1">
+      <w:start w:val="1"/>
+      <w:numFmt w:val="lowerLetter"/>
+      <w:lvlText w:val="%5."/>
+      <w:lvlJc w:val="left"/>
+      <w:pPr>
+        <w:ind w:left="3600" w:hanging="360"/>
+      </w:pPr>
+    </w:lvl>
+    <w:lvl w:ilvl="5" w:tplc="1409001B" w:tentative="1">
+      <w:start w:val="1"/>
+      <w:numFmt w:val="lowerRoman"/>
+      <w:lvlText w:val="%6."/>
+      <w:lvlJc w:val="right"/>
+      <w:pPr>
+        <w:ind w:left="4320" w:hanging="180"/>
+      </w:pPr>
+    </w:lvl>
+    <w:lvl w:ilvl="6" w:tplc="1409000F" w:tentative="1">
+      <w:start w:val="1"/>
+      <w:numFmt w:val="decimal"/>
+      <w:lvlText w:val="%7."/>
+      <w:lvlJc w:val="left"/>
+      <w:pPr>
+        <w:ind w:left="5040" w:hanging="360"/>
+      </w:pPr>
+    </w:lvl>
+    <w:lvl w:ilvl="7" w:tplc="14090019" w:tentative="1">
+      <w:start w:val="1"/>
+      <w:numFmt w:val="lowerLetter"/>
+      <w:lvlText w:val="%8."/>
+      <w:lvlJc w:val="left"/>
+      <w:pPr>
+        <w:ind w:left="5760" w:hanging="360"/>
+      </w:pPr>
+    </w:lvl>
+    <w:lvl w:ilvl="8" w:tplc="1409001B" w:tentative="1">
+      <w:start w:val="1"/>
+      <w:numFmt w:val="lowerRoman"/>
+      <w:lvlText w:val="%9."/>
+      <w:lvlJc w:val="right"/>
+      <w:pPr>
+        <w:ind w:left="6480" w:hanging="180"/>
+      </w:pPr>
+    </w:lvl>
+  </w:abstractNum>
+  <w:abstractNum w:abstractNumId="7">
+    <w:nsid w:val="790E6FB9"/>
+    <w:multiLevelType w:val="hybridMultilevel"/>
+    <w:tmpl w:val="8946B00A"/>
+    <w:lvl w:ilvl="0" w:tplc="1409000F">
+      <w:start w:val="1"/>
+      <w:numFmt w:val="decimal"/>
+      <w:lvlText w:val="%1."/>
+      <w:lvlJc w:val="left"/>
+      <w:pPr>
+        <w:ind w:left="720" w:hanging="360"/>
+      </w:pPr>
+      <w:rPr>
+        <w:rFonts w:hint="default"/>
+      </w:rPr>
+    </w:lvl>
+    <w:lvl w:ilvl="1" w:tplc="14090019">
+      <w:start w:val="1"/>
+      <w:numFmt w:val="lowerLetter"/>
+      <w:lvlText w:val="%2."/>
+      <w:lvlJc w:val="left"/>
+      <w:pPr>
+        <w:ind w:left="1440" w:hanging="360"/>
+      </w:pPr>
+    </w:lvl>
+    <w:lvl w:ilvl="2" w:tplc="1409001B" w:tentative="1">
       <w:start w:val="1"/>
       <w:numFmt w:val="lowerRoman"/>
       <w:lvlText w:val="%3."/>
@@ -1908,7 +2379,7 @@
     <w:abstractNumId w:val="0"/>
   </w:num>
   <w:num w:numId="3">
-    <w:abstractNumId w:val="5"/>
+    <w:abstractNumId w:val="6"/>
   </w:num>
   <w:num w:numId="4">
     <w:abstractNumId w:val="2"/>
@@ -1918,6 +2389,12 @@
   </w:num>
   <w:num w:numId="6">
     <w:abstractNumId w:val="3"/>
+  </w:num>
+  <w:num w:numId="7">
+    <w:abstractNumId w:val="5"/>
+  </w:num>
+  <w:num w:numId="8">
+    <w:abstractNumId w:val="7"/>
   </w:num>
 </w:numbering>
 </file>
@@ -2488,6 +2965,22 @@
       <w:szCs w:val="26"/>
     </w:rPr>
   </w:style>
+  <w:style w:type="paragraph" w:customStyle="1" w:styleId="Default">
+    <w:name w:val="Default"/>
+    <w:rsid w:val="00522EAB"/>
+    <w:pPr>
+      <w:autoSpaceDE w:val="0"/>
+      <w:autoSpaceDN w:val="0"/>
+      <w:adjustRightInd w:val="0"/>
+      <w:spacing w:after="0" w:line="240" w:lineRule="auto"/>
+    </w:pPr>
+    <w:rPr>
+      <w:rFonts w:ascii="Arial" w:hAnsi="Arial" w:cs="Arial"/>
+      <w:color w:val="000000"/>
+      <w:sz w:val="24"/>
+      <w:szCs w:val="24"/>
+    </w:rPr>
+  </w:style>
 </w:styles>
 </file>
 

</xml_diff>